<commit_message>
Sitio de fravega y la union digital analizados. Encontré algunos errores no muy significativos. No encontré ningun error fatal
</commit_message>
<xml_diff>
--- a/TP2- Ing SW-Usabilidad.docx
+++ b/TP2- Ing SW-Usabilidad.docx
@@ -2,6 +2,185 @@
 <file path=word/document.xml><?xml version="1.0" encoding="utf-8"?>
 <w:document xmlns:wpc="http://schemas.microsoft.com/office/word/2010/wordprocessingCanvas" xmlns:mc="http://schemas.openxmlformats.org/markup-compatibility/2006" xmlns:o="urn:schemas-microsoft-com:office:office" xmlns:r="http://schemas.openxmlformats.org/officeDocument/2006/relationships" xmlns:m="http://schemas.openxmlformats.org/officeDocument/2006/math" xmlns:v="urn:schemas-microsoft-com:vml" xmlns:wp14="http://schemas.microsoft.com/office/word/2010/wordprocessingDrawing" xmlns:wp="http://schemas.openxmlformats.org/drawingml/2006/wordprocessingDrawing" xmlns:w10="urn:schemas-microsoft-com:office:word" xmlns:w="http://schemas.openxmlformats.org/wordprocessingml/2006/main" xmlns:w14="http://schemas.microsoft.com/office/word/2010/wordml" xmlns:wpg="http://schemas.microsoft.com/office/word/2010/wordprocessingGroup" xmlns:wpi="http://schemas.microsoft.com/office/word/2010/wordprocessingInk" xmlns:wne="http://schemas.microsoft.com/office/word/2006/wordml" xmlns:wps="http://schemas.microsoft.com/office/word/2010/wordprocessingShape" mc:Ignorable="w14 wp14">
   <w:body>
+    <w:sdt>
+      <w:sdtPr>
+        <w:id w:val="-31957214"/>
+        <w:docPartObj>
+          <w:docPartGallery w:val="Cover Pages"/>
+          <w:docPartUnique/>
+        </w:docPartObj>
+      </w:sdtPr>
+      <w:sdtEndPr>
+        <w:rPr>
+          <w:rFonts w:ascii="Arial" w:hAnsi="Arial" w:cs="Arial"/>
+          <w:sz w:val="20"/>
+          <w:szCs w:val="20"/>
+        </w:rPr>
+      </w:sdtEndPr>
+      <w:sdtContent>
+        <w:p/>
+        <w:p/>
+        <w:p>
+          <w:pPr>
+            <w:jc w:val="center"/>
+            <w:rPr>
+              <w:sz w:val="52"/>
+            </w:rPr>
+          </w:pPr>
+          <w:r>
+            <w:rPr>
+              <w:sz w:val="52"/>
+            </w:rPr>
+            <w:t>Ingeniería en Software</w:t>
+          </w:r>
+        </w:p>
+        <w:p>
+          <w:pPr>
+            <w:jc w:val="center"/>
+            <w:rPr>
+              <w:sz w:val="52"/>
+            </w:rPr>
+          </w:pPr>
+        </w:p>
+        <w:p>
+          <w:pPr>
+            <w:jc w:val="center"/>
+            <w:rPr>
+              <w:b/>
+              <w:sz w:val="72"/>
+              <w:szCs w:val="72"/>
+            </w:rPr>
+          </w:pPr>
+          <w:r>
+            <w:rPr>
+              <w:b/>
+              <w:sz w:val="72"/>
+              <w:szCs w:val="72"/>
+            </w:rPr>
+            <w:t>Trabajo Práctico N°</w:t>
+          </w:r>
+          <w:r>
+            <w:rPr>
+              <w:b/>
+              <w:sz w:val="72"/>
+              <w:szCs w:val="72"/>
+            </w:rPr>
+            <w:t xml:space="preserve"> </w:t>
+          </w:r>
+          <w:r>
+            <w:rPr>
+              <w:b/>
+              <w:sz w:val="72"/>
+              <w:szCs w:val="72"/>
+            </w:rPr>
+            <w:t>2</w:t>
+          </w:r>
+        </w:p>
+        <w:p>
+          <w:pPr>
+            <w:jc w:val="center"/>
+            <w:rPr>
+              <w:sz w:val="28"/>
+            </w:rPr>
+          </w:pPr>
+          <w:r>
+            <w:rPr>
+              <w:sz w:val="28"/>
+            </w:rPr>
+            <w:t>“Usabilidad – Las ocho reglas doradas”</w:t>
+          </w:r>
+        </w:p>
+        <w:p>
+          <w:pPr>
+            <w:jc w:val="center"/>
+            <w:rPr>
+              <w:sz w:val="52"/>
+            </w:rPr>
+          </w:pPr>
+        </w:p>
+        <w:p>
+          <w:pPr>
+            <w:jc w:val="center"/>
+            <w:rPr>
+              <w:sz w:val="52"/>
+            </w:rPr>
+          </w:pPr>
+        </w:p>
+        <w:p>
+          <w:pPr>
+            <w:rPr>
+              <w:sz w:val="32"/>
+            </w:rPr>
+          </w:pPr>
+          <w:r>
+            <w:rPr>
+              <w:sz w:val="32"/>
+            </w:rPr>
+            <w:t>Integrantes:</w:t>
+          </w:r>
+        </w:p>
+        <w:p>
+          <w:pPr>
+            <w:rPr>
+              <w:sz w:val="32"/>
+            </w:rPr>
+          </w:pPr>
+          <w:r>
+            <w:rPr>
+              <w:sz w:val="32"/>
+            </w:rPr>
+            <w:tab/>
+            <w:t>García, Gabriel</w:t>
+          </w:r>
+        </w:p>
+        <w:p>
+          <w:pPr>
+            <w:rPr>
+              <w:sz w:val="32"/>
+            </w:rPr>
+          </w:pPr>
+          <w:r>
+            <w:rPr>
+              <w:sz w:val="32"/>
+            </w:rPr>
+            <w:tab/>
+            <w:t>Sastre, Yamila</w:t>
+          </w:r>
+        </w:p>
+        <w:p>
+          <w:pPr>
+            <w:ind w:left="708" w:hanging="708"/>
+            <w:rPr>
+              <w:sz w:val="32"/>
+            </w:rPr>
+          </w:pPr>
+          <w:r>
+            <w:rPr>
+              <w:sz w:val="32"/>
+            </w:rPr>
+            <w:t>Turno Noche</w:t>
+          </w:r>
+        </w:p>
+        <w:p/>
+        <w:p>
+          <w:pPr>
+            <w:rPr>
+              <w:rFonts w:ascii="Arial" w:hAnsi="Arial" w:cs="Arial"/>
+              <w:sz w:val="20"/>
+              <w:szCs w:val="20"/>
+            </w:rPr>
+          </w:pPr>
+          <w:r>
+            <w:rPr>
+              <w:rFonts w:ascii="Arial" w:hAnsi="Arial" w:cs="Arial"/>
+              <w:sz w:val="20"/>
+              <w:szCs w:val="20"/>
+            </w:rPr>
+            <w:br w:type="page"/>
+          </w:r>
+        </w:p>
+      </w:sdtContent>
+    </w:sdt>
     <w:p>
       <w:pPr>
         <w:rPr>
@@ -504,7 +683,7 @@
           <w:lang w:val="es-ES" w:eastAsia="es-AR"/>
         </w:rPr>
       </w:pPr>
-      <w:hyperlink r:id="rId8" w:tgtFrame="_blank" w:history="1">
+      <w:hyperlink r:id="rId9" w:tgtFrame="_blank" w:history="1">
         <w:r>
           <w:rPr>
             <w:rFonts w:ascii="Arial" w:eastAsia="Times New Roman" w:hAnsi="Arial" w:cs="Arial"/>
@@ -529,7 +708,7 @@
           <w:lang w:val="es-ES" w:eastAsia="es-AR"/>
         </w:rPr>
       </w:pPr>
-      <w:hyperlink r:id="rId9" w:tgtFrame="_blank" w:history="1">
+      <w:hyperlink r:id="rId10" w:tgtFrame="_blank" w:history="1">
         <w:r>
           <w:rPr>
             <w:rFonts w:ascii="Arial" w:eastAsia="Times New Roman" w:hAnsi="Arial" w:cs="Arial"/>
@@ -2336,7 +2515,7 @@
           <w:szCs w:val="20"/>
         </w:rPr>
       </w:pPr>
-      <w:hyperlink r:id="rId10" w:tgtFrame="_blank" w:history="1">
+      <w:hyperlink r:id="rId11" w:tgtFrame="_blank" w:history="1">
         <w:r>
           <w:rPr>
             <w:rFonts w:ascii="Arial" w:eastAsia="Times New Roman" w:hAnsi="Arial" w:cs="Arial"/>
@@ -2838,7 +3017,7 @@
                 <w:szCs w:val="20"/>
                 <w:lang w:val="es-AR" w:eastAsia="es-AR"/>
               </w:rPr>
-              <w:t>15</w:t>
+              <w:t>0</w:t>
             </w:r>
           </w:p>
         </w:tc>
@@ -3200,8 +3379,6 @@
               </w:rPr>
               <w:t>1</w:t>
             </w:r>
-            <w:bookmarkStart w:id="0" w:name="_GoBack"/>
-            <w:bookmarkEnd w:id="0"/>
           </w:p>
         </w:tc>
       </w:tr>
@@ -3301,6 +3478,15 @@
                 <w:lang w:val="es-AR" w:eastAsia="es-AR"/>
               </w:rPr>
             </w:pPr>
+            <w:r>
+              <w:rPr>
+                <w:rFonts w:ascii="Arial" w:eastAsia="Times New Roman" w:hAnsi="Arial" w:cs="Arial"/>
+                <w:sz w:val="20"/>
+                <w:szCs w:val="20"/>
+                <w:lang w:val="es-AR" w:eastAsia="es-AR"/>
+              </w:rPr>
+              <w:t>6</w:t>
+            </w:r>
           </w:p>
         </w:tc>
       </w:tr>
@@ -3313,6 +3499,61 @@
           <w:szCs w:val="20"/>
         </w:rPr>
       </w:pPr>
+      <w:r>
+        <w:rPr>
+          <w:rFonts w:ascii="Arial" w:hAnsi="Arial" w:cs="Arial"/>
+          <w:sz w:val="20"/>
+          <w:szCs w:val="20"/>
+        </w:rPr>
+        <w:tab/>
+      </w:r>
+      <w:r>
+        <w:rPr>
+          <w:rFonts w:ascii="Arial" w:hAnsi="Arial" w:cs="Arial"/>
+          <w:sz w:val="20"/>
+          <w:szCs w:val="20"/>
+        </w:rPr>
+        <w:t>Algunos errores</w:t>
+      </w:r>
+      <w:r>
+        <w:rPr>
+          <w:rFonts w:ascii="Arial" w:hAnsi="Arial" w:cs="Arial"/>
+          <w:sz w:val="20"/>
+          <w:szCs w:val="20"/>
+        </w:rPr>
+        <w:t xml:space="preserve"> </w:t>
+      </w:r>
+      <w:r>
+        <w:rPr>
+          <w:rFonts w:ascii="Arial" w:hAnsi="Arial" w:cs="Arial"/>
+          <w:sz w:val="20"/>
+        </w:rPr>
+        <w:t>y apreciaciones</w:t>
+      </w:r>
+      <w:r>
+        <w:rPr>
+          <w:rFonts w:ascii="Arial" w:hAnsi="Arial" w:cs="Arial"/>
+          <w:sz w:val="20"/>
+          <w:szCs w:val="20"/>
+        </w:rPr>
+        <w:t xml:space="preserve">: Opciones de menú repetidas en otros menús, búsqueda </w:t>
+      </w:r>
+      <w:r>
+        <w:rPr>
+          <w:rFonts w:ascii="Arial" w:hAnsi="Arial" w:cs="Arial"/>
+          <w:sz w:val="20"/>
+          <w:szCs w:val="20"/>
+        </w:rPr>
+        <w:t xml:space="preserve"> </w:t>
+      </w:r>
+      <w:r>
+        <w:rPr>
+          <w:rFonts w:ascii="Arial" w:hAnsi="Arial" w:cs="Arial"/>
+          <w:sz w:val="20"/>
+          <w:szCs w:val="20"/>
+        </w:rPr>
+        <w:t>de artículos compleja.</w:t>
+      </w:r>
     </w:p>
     <w:p>
       <w:pPr>
@@ -3330,7 +3571,7 @@
           <w:lang w:val="es-ES" w:eastAsia="es-AR"/>
         </w:rPr>
       </w:pPr>
-      <w:hyperlink r:id="rId11" w:tgtFrame="_blank" w:history="1">
+      <w:hyperlink r:id="rId12" w:tgtFrame="_blank" w:history="1">
         <w:r>
           <w:rPr>
             <w:rFonts w:ascii="Arial" w:eastAsia="Times New Roman" w:hAnsi="Arial" w:cs="Arial"/>
@@ -3651,11 +3892,20 @@
               <w:spacing w:line="240" w:lineRule="auto"/>
               <w:rPr>
                 <w:rFonts w:ascii="Arial" w:eastAsia="Times New Roman" w:hAnsi="Arial" w:cs="Arial"/>
-                <w:sz w:val="24"/>
+                <w:sz w:val="20"/>
                 <w:szCs w:val="24"/>
                 <w:lang w:val="es-AR" w:eastAsia="es-AR"/>
               </w:rPr>
             </w:pPr>
+            <w:r>
+              <w:rPr>
+                <w:rFonts w:ascii="Arial" w:eastAsia="Times New Roman" w:hAnsi="Arial" w:cs="Arial"/>
+                <w:sz w:val="20"/>
+                <w:szCs w:val="24"/>
+                <w:lang w:val="es-AR" w:eastAsia="es-AR"/>
+              </w:rPr>
+              <w:t>0</w:t>
+            </w:r>
           </w:p>
         </w:tc>
       </w:tr>
@@ -3757,8 +4007,8 @@
               <w:spacing w:line="240" w:lineRule="auto"/>
               <w:rPr>
                 <w:rFonts w:ascii="Arial" w:eastAsia="Times New Roman" w:hAnsi="Arial" w:cs="Arial"/>
-                <w:sz w:val="24"/>
-                <w:szCs w:val="24"/>
+                <w:sz w:val="20"/>
+                <w:szCs w:val="20"/>
                 <w:lang w:val="es-AR" w:eastAsia="es-AR"/>
               </w:rPr>
             </w:pPr>
@@ -3791,8 +4041,8 @@
               <w:spacing w:after="0" w:line="240" w:lineRule="auto"/>
               <w:rPr>
                 <w:rFonts w:ascii="Arial" w:eastAsia="Times New Roman" w:hAnsi="Arial" w:cs="Arial"/>
-                <w:sz w:val="24"/>
-                <w:szCs w:val="24"/>
+                <w:sz w:val="20"/>
+                <w:szCs w:val="20"/>
                 <w:lang w:val="es-AR" w:eastAsia="es-AR"/>
               </w:rPr>
             </w:pPr>
@@ -3822,11 +4072,20 @@
               <w:spacing w:line="240" w:lineRule="auto"/>
               <w:rPr>
                 <w:rFonts w:ascii="Arial" w:eastAsia="Times New Roman" w:hAnsi="Arial" w:cs="Arial"/>
-                <w:sz w:val="24"/>
-                <w:szCs w:val="24"/>
+                <w:sz w:val="20"/>
+                <w:szCs w:val="20"/>
                 <w:lang w:val="es-AR" w:eastAsia="es-AR"/>
               </w:rPr>
             </w:pPr>
+            <w:r>
+              <w:rPr>
+                <w:rFonts w:ascii="Arial" w:eastAsia="Times New Roman" w:hAnsi="Arial" w:cs="Arial"/>
+                <w:sz w:val="20"/>
+                <w:szCs w:val="20"/>
+                <w:lang w:val="es-AR" w:eastAsia="es-AR"/>
+              </w:rPr>
+              <w:t>15</w:t>
+            </w:r>
           </w:p>
         </w:tc>
       </w:tr>
@@ -3993,11 +4252,20 @@
               <w:spacing w:line="240" w:lineRule="auto"/>
               <w:rPr>
                 <w:rFonts w:ascii="Arial" w:eastAsia="Times New Roman" w:hAnsi="Arial" w:cs="Arial"/>
-                <w:sz w:val="24"/>
+                <w:sz w:val="20"/>
                 <w:szCs w:val="24"/>
                 <w:lang w:val="es-AR" w:eastAsia="es-AR"/>
               </w:rPr>
             </w:pPr>
+            <w:r>
+              <w:rPr>
+                <w:rFonts w:ascii="Arial" w:eastAsia="Times New Roman" w:hAnsi="Arial" w:cs="Arial"/>
+                <w:sz w:val="20"/>
+                <w:szCs w:val="24"/>
+                <w:lang w:val="es-AR" w:eastAsia="es-AR"/>
+              </w:rPr>
+              <w:t>0</w:t>
+            </w:r>
           </w:p>
         </w:tc>
       </w:tr>
@@ -4164,11 +4432,20 @@
               <w:spacing w:line="240" w:lineRule="auto"/>
               <w:rPr>
                 <w:rFonts w:ascii="Arial" w:eastAsia="Times New Roman" w:hAnsi="Arial" w:cs="Arial"/>
-                <w:sz w:val="24"/>
+                <w:sz w:val="20"/>
                 <w:szCs w:val="24"/>
                 <w:lang w:val="es-AR" w:eastAsia="es-AR"/>
               </w:rPr>
             </w:pPr>
+            <w:r>
+              <w:rPr>
+                <w:rFonts w:ascii="Arial" w:eastAsia="Times New Roman" w:hAnsi="Arial" w:cs="Arial"/>
+                <w:sz w:val="20"/>
+                <w:szCs w:val="24"/>
+                <w:lang w:val="es-AR" w:eastAsia="es-AR"/>
+              </w:rPr>
+              <w:t>1</w:t>
+            </w:r>
           </w:p>
         </w:tc>
       </w:tr>
@@ -4263,11 +4540,20 @@
               <w:spacing w:line="240" w:lineRule="auto"/>
               <w:rPr>
                 <w:rFonts w:ascii="Arial" w:eastAsia="Times New Roman" w:hAnsi="Arial" w:cs="Arial"/>
-                <w:sz w:val="24"/>
+                <w:sz w:val="20"/>
                 <w:szCs w:val="24"/>
                 <w:lang w:val="es-AR" w:eastAsia="es-AR"/>
               </w:rPr>
             </w:pPr>
+            <w:r>
+              <w:rPr>
+                <w:rFonts w:ascii="Arial" w:eastAsia="Times New Roman" w:hAnsi="Arial" w:cs="Arial"/>
+                <w:sz w:val="20"/>
+                <w:szCs w:val="24"/>
+                <w:lang w:val="es-AR" w:eastAsia="es-AR"/>
+              </w:rPr>
+              <w:t>16</w:t>
+            </w:r>
           </w:p>
         </w:tc>
       </w:tr>
@@ -4277,9 +4563,39 @@
         <w:pStyle w:val="Prrafodelista"/>
         <w:rPr>
           <w:rFonts w:ascii="Arial" w:hAnsi="Arial" w:cs="Arial"/>
-          <w:sz w:val="24"/>
-        </w:rPr>
-      </w:pPr>
+          <w:sz w:val="20"/>
+        </w:rPr>
+      </w:pPr>
+    </w:p>
+    <w:p>
+      <w:pPr>
+        <w:pStyle w:val="Prrafodelista"/>
+        <w:rPr>
+          <w:rFonts w:ascii="Arial" w:hAnsi="Arial" w:cs="Arial"/>
+          <w:sz w:val="20"/>
+        </w:rPr>
+      </w:pPr>
+      <w:r>
+        <w:rPr>
+          <w:rFonts w:ascii="Arial" w:hAnsi="Arial" w:cs="Arial"/>
+          <w:sz w:val="20"/>
+        </w:rPr>
+        <w:t>Algunos errores</w:t>
+      </w:r>
+      <w:r>
+        <w:rPr>
+          <w:rFonts w:ascii="Arial" w:hAnsi="Arial" w:cs="Arial"/>
+          <w:sz w:val="20"/>
+        </w:rPr>
+        <w:t xml:space="preserve"> y apreciaciones</w:t>
+      </w:r>
+      <w:r>
+        <w:rPr>
+          <w:rFonts w:ascii="Arial" w:hAnsi="Arial" w:cs="Arial"/>
+          <w:sz w:val="20"/>
+        </w:rPr>
+        <w:t>: link que no funciona, presentación de imágenes de muy baja calidad.</w:t>
+      </w:r>
     </w:p>
     <w:p>
       <w:pPr>
@@ -5029,7 +5345,7 @@
         <w:lastRenderedPageBreak/>
         <w:t xml:space="preserve">Segundo Principio: </w:t>
       </w:r>
-      <w:hyperlink r:id="rId12" w:tooltip="Permalink to 8 reglas de Oro sobre la usabilidad" w:history="1">
+      <w:hyperlink r:id="rId13" w:tooltip="Permalink to 8 reglas de Oro sobre la usabilidad" w:history="1">
         <w:r>
           <w:rPr>
             <w:rFonts w:ascii="Arial" w:eastAsia="Times New Roman" w:hAnsi="Arial" w:cs="Arial"/>
@@ -5242,14 +5558,14 @@
           <w:rFonts w:ascii="Arial" w:hAnsi="Arial" w:cs="Arial"/>
         </w:rPr>
       </w:pPr>
-      <w:proofErr w:type="spellStart"/>
-      <w:r>
-        <w:rPr>
-          <w:rFonts w:ascii="Arial" w:hAnsi="Arial" w:cs="Arial"/>
-        </w:rPr>
-        <w:t>Items</w:t>
-      </w:r>
-      <w:proofErr w:type="spellEnd"/>
+      <w:r>
+        <w:rPr>
+          <w:rFonts w:ascii="Arial" w:hAnsi="Arial" w:cs="Arial"/>
+        </w:rPr>
+        <w:t>Ítems</w:t>
+      </w:r>
+      <w:bookmarkStart w:id="0" w:name="_GoBack"/>
+      <w:bookmarkEnd w:id="0"/>
       <w:r>
         <w:rPr>
           <w:rFonts w:ascii="Arial" w:hAnsi="Arial" w:cs="Arial"/>
@@ -7074,11 +7390,14 @@
       </w:pPr>
     </w:p>
     <w:sectPr>
-      <w:headerReference w:type="default" r:id="rId13"/>
-      <w:footerReference w:type="default" r:id="rId14"/>
+      <w:headerReference w:type="default" r:id="rId14"/>
+      <w:footerReference w:type="default" r:id="rId15"/>
+      <w:headerReference w:type="first" r:id="rId16"/>
       <w:pgSz w:w="12240" w:h="15840"/>
       <w:pgMar w:top="1417" w:right="1701" w:bottom="0" w:left="1701" w:header="708" w:footer="708" w:gutter="0"/>
+      <w:pgNumType w:start="0"/>
       <w:cols w:space="708"/>
+      <w:titlePg/>
       <w:docGrid w:linePitch="360"/>
     </w:sectPr>
   </w:body>
@@ -7521,7 +7840,7 @@
         <w:noProof/>
         <w:lang w:val="es-ES"/>
       </w:rPr>
-      <w:t>1</w:t>
+      <w:t>5</w:t>
     </w:r>
     <w:r>
       <w:rPr>
@@ -7581,7 +7900,7 @@
         <w:lang w:val="es-AR" w:eastAsia="es-AR"/>
       </w:rPr>
       <w:drawing>
-        <wp:inline distT="0" distB="0" distL="0" distR="0">
+        <wp:inline distT="0" distB="0" distL="0" distR="0" wp14:anchorId="18123E06" wp14:editId="0EE22068">
           <wp:extent cx="1117600" cy="527539"/>
           <wp:effectExtent l="0" t="0" r="6350" b="6350"/>
           <wp:docPr id="1" name="Picture 1" descr="araña utn"/>
@@ -7777,6 +8096,171 @@
       </w:rPr>
       <w:t>”</w:t>
     </w:r>
+  </w:p>
+</w:hdr>
+</file>
+
+<file path=word/header2.xml><?xml version="1.0" encoding="utf-8"?>
+<w:hdr xmlns:wpc="http://schemas.microsoft.com/office/word/2010/wordprocessingCanvas" xmlns:mc="http://schemas.openxmlformats.org/markup-compatibility/2006" xmlns:o="urn:schemas-microsoft-com:office:office" xmlns:r="http://schemas.openxmlformats.org/officeDocument/2006/relationships" xmlns:m="http://schemas.openxmlformats.org/officeDocument/2006/math" xmlns:v="urn:schemas-microsoft-com:vml" xmlns:wp14="http://schemas.microsoft.com/office/word/2010/wordprocessingDrawing" xmlns:wp="http://schemas.openxmlformats.org/drawingml/2006/wordprocessingDrawing" xmlns:w10="urn:schemas-microsoft-com:office:word" xmlns:w="http://schemas.openxmlformats.org/wordprocessingml/2006/main" xmlns:w14="http://schemas.microsoft.com/office/word/2010/wordml" xmlns:wpg="http://schemas.microsoft.com/office/word/2010/wordprocessingGroup" xmlns:wpi="http://schemas.microsoft.com/office/word/2010/wordprocessingInk" xmlns:wne="http://schemas.microsoft.com/office/word/2006/wordml" xmlns:wps="http://schemas.microsoft.com/office/word/2010/wordprocessingShape" mc:Ignorable="w14 wp14">
+  <w:p>
+    <w:pPr>
+      <w:pStyle w:val="Encabezado"/>
+      <w:rPr>
+        <w:sz w:val="18"/>
+        <w:szCs w:val="18"/>
+      </w:rPr>
+    </w:pPr>
+    <w:r>
+      <w:rPr>
+        <w:noProof/>
+        <w:sz w:val="18"/>
+        <w:szCs w:val="18"/>
+        <w:lang w:val="es-AR" w:eastAsia="es-AR"/>
+      </w:rPr>
+      <w:drawing>
+        <wp:inline distT="0" distB="0" distL="0" distR="0" wp14:anchorId="5A8A7D13" wp14:editId="0DED23FD">
+          <wp:extent cx="1117600" cy="527539"/>
+          <wp:effectExtent l="0" t="0" r="6350" b="6350"/>
+          <wp:docPr id="2" name="Picture 1" descr="araña utn"/>
+          <wp:cNvGraphicFramePr>
+            <a:graphicFrameLocks xmlns:a="http://schemas.openxmlformats.org/drawingml/2006/main" noChangeAspect="1"/>
+          </wp:cNvGraphicFramePr>
+          <a:graphic xmlns:a="http://schemas.openxmlformats.org/drawingml/2006/main">
+            <a:graphicData uri="http://schemas.openxmlformats.org/drawingml/2006/picture">
+              <pic:pic xmlns:pic="http://schemas.openxmlformats.org/drawingml/2006/picture">
+                <pic:nvPicPr>
+                  <pic:cNvPr id="0" name="Picture 1" descr="araña utn"/>
+                  <pic:cNvPicPr>
+                    <a:picLocks noChangeAspect="1" noChangeArrowheads="1"/>
+                  </pic:cNvPicPr>
+                </pic:nvPicPr>
+                <pic:blipFill>
+                  <a:blip r:embed="rId1"/>
+                  <a:srcRect/>
+                  <a:stretch>
+                    <a:fillRect/>
+                  </a:stretch>
+                </pic:blipFill>
+                <pic:spPr bwMode="auto">
+                  <a:xfrm>
+                    <a:off x="0" y="0"/>
+                    <a:ext cx="1120410" cy="528865"/>
+                  </a:xfrm>
+                  <a:prstGeom prst="rect">
+                    <a:avLst/>
+                  </a:prstGeom>
+                  <a:noFill/>
+                  <a:ln w="9525">
+                    <a:noFill/>
+                    <a:miter lim="800000"/>
+                    <a:headEnd/>
+                    <a:tailEnd/>
+                  </a:ln>
+                </pic:spPr>
+              </pic:pic>
+            </a:graphicData>
+          </a:graphic>
+        </wp:inline>
+      </w:drawing>
+    </w:r>
+    <w:r>
+      <w:rPr>
+        <w:sz w:val="18"/>
+        <w:szCs w:val="18"/>
+      </w:rPr>
+      <w:t xml:space="preserve">                                                                        </w:t>
+    </w:r>
+    <w:r>
+      <w:rPr>
+        <w:sz w:val="18"/>
+        <w:szCs w:val="18"/>
+      </w:rPr>
+      <w:t xml:space="preserve"> Cátedra: “INGENIERÍA DE SOFTWARE” – </w:t>
+    </w:r>
+    <w:proofErr w:type="spellStart"/>
+    <w:r>
+      <w:rPr>
+        <w:sz w:val="18"/>
+        <w:szCs w:val="18"/>
+      </w:rPr>
+      <w:t>4to</w:t>
+    </w:r>
+    <w:proofErr w:type="spellEnd"/>
+    <w:r>
+      <w:rPr>
+        <w:sz w:val="18"/>
+        <w:szCs w:val="18"/>
+      </w:rPr>
+      <w:t xml:space="preserve"> Año – 201</w:t>
+    </w:r>
+    <w:r>
+      <w:rPr>
+        <w:sz w:val="18"/>
+        <w:szCs w:val="18"/>
+      </w:rPr>
+      <w:t>2</w:t>
+    </w:r>
+    <w:r>
+      <w:rPr>
+        <w:sz w:val="18"/>
+        <w:szCs w:val="18"/>
+      </w:rPr>
+      <w:t xml:space="preserve"> </w:t>
+    </w:r>
+  </w:p>
+  <w:p>
+    <w:pPr>
+      <w:pStyle w:val="Encabezado"/>
+      <w:rPr>
+        <w:sz w:val="18"/>
+        <w:szCs w:val="18"/>
+      </w:rPr>
+    </w:pPr>
+    <w:r>
+      <w:rPr>
+        <w:sz w:val="18"/>
+        <w:szCs w:val="18"/>
+      </w:rPr>
+      <w:t xml:space="preserve">                                                                                                                                                        </w:t>
+    </w:r>
+    <w:r>
+      <w:rPr>
+        <w:sz w:val="18"/>
+        <w:szCs w:val="18"/>
+      </w:rPr>
+      <w:t xml:space="preserve">Prof. Adjunta: Ing. Mónica Colombo </w:t>
+    </w:r>
+  </w:p>
+  <w:p>
+    <w:pPr>
+      <w:pStyle w:val="Encabezado"/>
+      <w:pBdr>
+        <w:bottom w:val="single" w:sz="6" w:space="1" w:color="auto"/>
+      </w:pBdr>
+      <w:rPr>
+        <w:sz w:val="18"/>
+        <w:szCs w:val="18"/>
+      </w:rPr>
+    </w:pPr>
+    <w:r>
+      <w:rPr>
+        <w:sz w:val="18"/>
+        <w:szCs w:val="18"/>
+      </w:rPr>
+      <w:t xml:space="preserve">                                                                                                                                                               </w:t>
+    </w:r>
+    <w:r>
+      <w:rPr>
+        <w:sz w:val="18"/>
+        <w:szCs w:val="18"/>
+      </w:rPr>
+      <w:t>Prof. JTP: Lic. Graciela M. Lastra</w:t>
+    </w:r>
+  </w:p>
+  <w:p>
+    <w:pPr>
+      <w:pStyle w:val="Encabezado"/>
+    </w:pPr>
   </w:p>
 </w:hdr>
 </file>
@@ -10241,6 +10725,31 @@
     <w:basedOn w:val="Fuentedeprrafopredeter"/>
     <w:rsid w:val="008C1B73"/>
   </w:style>
+  <w:style w:type="paragraph" w:styleId="Sinespaciado">
+    <w:name w:val="No Spacing"/>
+    <w:link w:val="SinespaciadoCar"/>
+    <w:uiPriority w:val="1"/>
+    <w:qFormat/>
+    <w:rsid w:val="005569F4"/>
+    <w:pPr>
+      <w:spacing w:after="0" w:line="240" w:lineRule="auto"/>
+    </w:pPr>
+    <w:rPr>
+      <w:rFonts w:eastAsiaTheme="minorEastAsia"/>
+      <w:lang w:val="es-AR" w:eastAsia="es-AR"/>
+    </w:rPr>
+  </w:style>
+  <w:style w:type="character" w:customStyle="1" w:styleId="SinespaciadoCar">
+    <w:name w:val="Sin espaciado Car"/>
+    <w:basedOn w:val="Fuentedeprrafopredeter"/>
+    <w:link w:val="Sinespaciado"/>
+    <w:uiPriority w:val="1"/>
+    <w:rsid w:val="005569F4"/>
+    <w:rPr>
+      <w:rFonts w:eastAsiaTheme="minorEastAsia"/>
+      <w:lang w:val="es-AR" w:eastAsia="es-AR"/>
+    </w:rPr>
+  </w:style>
 </w:styles>
 </file>
 
@@ -10654,7 +11163,563 @@
     <w:basedOn w:val="Fuentedeprrafopredeter"/>
     <w:rsid w:val="008C1B73"/>
   </w:style>
+  <w:style w:type="paragraph" w:styleId="Sinespaciado">
+    <w:name w:val="No Spacing"/>
+    <w:link w:val="SinespaciadoCar"/>
+    <w:uiPriority w:val="1"/>
+    <w:qFormat/>
+    <w:rsid w:val="005569F4"/>
+    <w:pPr>
+      <w:spacing w:after="0" w:line="240" w:lineRule="auto"/>
+    </w:pPr>
+    <w:rPr>
+      <w:rFonts w:eastAsiaTheme="minorEastAsia"/>
+      <w:lang w:val="es-AR" w:eastAsia="es-AR"/>
+    </w:rPr>
+  </w:style>
+  <w:style w:type="character" w:customStyle="1" w:styleId="SinespaciadoCar">
+    <w:name w:val="Sin espaciado Car"/>
+    <w:basedOn w:val="Fuentedeprrafopredeter"/>
+    <w:link w:val="Sinespaciado"/>
+    <w:uiPriority w:val="1"/>
+    <w:rsid w:val="005569F4"/>
+    <w:rPr>
+      <w:rFonts w:eastAsiaTheme="minorEastAsia"/>
+      <w:lang w:val="es-AR" w:eastAsia="es-AR"/>
+    </w:rPr>
+  </w:style>
 </w:styles>
+</file>
+
+<file path=word/glossary/document.xml><?xml version="1.0" encoding="utf-8"?>
+<w:glossaryDocument xmlns:wpc="http://schemas.microsoft.com/office/word/2010/wordprocessingCanvas" xmlns:mc="http://schemas.openxmlformats.org/markup-compatibility/2006" xmlns:o="urn:schemas-microsoft-com:office:office" xmlns:r="http://schemas.openxmlformats.org/officeDocument/2006/relationships" xmlns:m="http://schemas.openxmlformats.org/officeDocument/2006/math" xmlns:v="urn:schemas-microsoft-com:vml" xmlns:wp14="http://schemas.microsoft.com/office/word/2010/wordprocessingDrawing" xmlns:wp="http://schemas.openxmlformats.org/drawingml/2006/wordprocessingDrawing" xmlns:w10="urn:schemas-microsoft-com:office:word" xmlns:w="http://schemas.openxmlformats.org/wordprocessingml/2006/main" xmlns:w14="http://schemas.microsoft.com/office/word/2010/wordml" xmlns:wpg="http://schemas.microsoft.com/office/word/2010/wordprocessingGroup" xmlns:wpi="http://schemas.microsoft.com/office/word/2010/wordprocessingInk" xmlns:wne="http://schemas.microsoft.com/office/word/2006/wordml" xmlns:wps="http://schemas.microsoft.com/office/word/2010/wordprocessingShape" mc:Ignorable="w14 wp14"/>
+</file>
+
+<file path=word/glossary/fontTable.xml><?xml version="1.0" encoding="utf-8"?>
+<w:fonts xmlns:mc="http://schemas.openxmlformats.org/markup-compatibility/2006" xmlns:r="http://schemas.openxmlformats.org/officeDocument/2006/relationships" xmlns:w="http://schemas.openxmlformats.org/wordprocessingml/2006/main" xmlns:w14="http://schemas.microsoft.com/office/word/2010/wordml" mc:Ignorable="w14">
+  <w:font w:name="Symbol">
+    <w:panose1 w:val="05050102010706020507"/>
+    <w:charset w:val="02"/>
+    <w:family w:val="roman"/>
+    <w:pitch w:val="variable"/>
+    <w:sig w:usb0="00000000" w:usb1="10000000" w:usb2="00000000" w:usb3="00000000" w:csb0="80000000" w:csb1="00000000"/>
+  </w:font>
+  <w:font w:name="Times New Roman">
+    <w:panose1 w:val="02020603050405020304"/>
+    <w:charset w:val="00"/>
+    <w:family w:val="roman"/>
+    <w:pitch w:val="variable"/>
+    <w:sig w:usb0="E0002AFF" w:usb1="C0007841" w:usb2="00000009" w:usb3="00000000" w:csb0="000001FF" w:csb1="00000000"/>
+  </w:font>
+  <w:font w:name="Courier New">
+    <w:panose1 w:val="02070309020205020404"/>
+    <w:charset w:val="00"/>
+    <w:family w:val="modern"/>
+    <w:pitch w:val="fixed"/>
+    <w:sig w:usb0="E0002AFF" w:usb1="C0007843" w:usb2="00000009" w:usb3="00000000" w:csb0="000001FF" w:csb1="00000000"/>
+  </w:font>
+  <w:font w:name="Wingdings">
+    <w:panose1 w:val="05000000000000000000"/>
+    <w:charset w:val="02"/>
+    <w:family w:val="auto"/>
+    <w:pitch w:val="variable"/>
+    <w:sig w:usb0="00000000" w:usb1="10000000" w:usb2="00000000" w:usb3="00000000" w:csb0="80000000" w:csb1="00000000"/>
+  </w:font>
+  <w:font w:name="Calibri">
+    <w:panose1 w:val="020F0502020204030204"/>
+    <w:charset w:val="00"/>
+    <w:family w:val="swiss"/>
+    <w:pitch w:val="variable"/>
+    <w:sig w:usb0="E10002FF" w:usb1="4000ACFF" w:usb2="00000009" w:usb3="00000000" w:csb0="0000019F" w:csb1="00000000"/>
+  </w:font>
+  <w:font w:name="Tahoma">
+    <w:panose1 w:val="020B0604030504040204"/>
+    <w:charset w:val="00"/>
+    <w:family w:val="swiss"/>
+    <w:notTrueType/>
+    <w:pitch w:val="variable"/>
+    <w:sig w:usb0="00000003" w:usb1="00000000" w:usb2="00000000" w:usb3="00000000" w:csb0="00000001" w:csb1="00000000"/>
+  </w:font>
+  <w:font w:name="Arial">
+    <w:panose1 w:val="020B0604020202020204"/>
+    <w:charset w:val="00"/>
+    <w:family w:val="swiss"/>
+    <w:pitch w:val="variable"/>
+    <w:sig w:usb0="E0002AFF" w:usb1="C0007843" w:usb2="00000009" w:usb3="00000000" w:csb0="000001FF" w:csb1="00000000"/>
+  </w:font>
+  <w:font w:name="Cambria">
+    <w:panose1 w:val="02040503050406030204"/>
+    <w:charset w:val="00"/>
+    <w:family w:val="roman"/>
+    <w:pitch w:val="variable"/>
+    <w:sig w:usb0="E00002FF" w:usb1="400004FF" w:usb2="00000000" w:usb3="00000000" w:csb0="0000019F" w:csb1="00000000"/>
+  </w:font>
+</w:fonts>
+</file>
+
+<file path=word/glossary/settings.xml><?xml version="1.0" encoding="utf-8"?>
+<w:settings xmlns:mc="http://schemas.openxmlformats.org/markup-compatibility/2006" xmlns:o="urn:schemas-microsoft-com:office:office" xmlns:r="http://schemas.openxmlformats.org/officeDocument/2006/relationships" xmlns:m="http://schemas.openxmlformats.org/officeDocument/2006/math" xmlns:v="urn:schemas-microsoft-com:vml" xmlns:w10="urn:schemas-microsoft-com:office:word" xmlns:w="http://schemas.openxmlformats.org/wordprocessingml/2006/main" xmlns:w14="http://schemas.microsoft.com/office/word/2010/wordml" xmlns:sl="http://schemas.openxmlformats.org/schemaLibrary/2006/main" mc:Ignorable="w14">
+  <w:view w:val="normal"/>
+  <w:defaultTabStop w:val="708"/>
+  <w:hyphenationZone w:val="425"/>
+  <w:characterSpacingControl w:val="doNotCompress"/>
+  <w:compat>
+    <w:useFELayout/>
+    <w:compatSetting w:name="compatibilityMode" w:uri="http://schemas.microsoft.com/office/word" w:val="14"/>
+    <w:compatSetting w:name="overrideTableStyleFontSizeAndJustification" w:uri="http://schemas.microsoft.com/office/word" w:val="1"/>
+    <w:compatSetting w:name="enableOpenTypeFeatures" w:uri="http://schemas.microsoft.com/office/word" w:val="1"/>
+    <w:compatSetting w:name="doNotFlipMirrorIndents" w:uri="http://schemas.microsoft.com/office/word" w:val="1"/>
+  </w:compat>
+  <w:rsids>
+    <w:rsidRoot w:val="009E6C4E"/>
+    <w:rsid w:val="009E6C4E"/>
+    <w:rsid w:val="00E61D0C"/>
+  </w:rsids>
+  <m:mathPr>
+    <m:mathFont m:val="Cambria Math"/>
+    <m:brkBin m:val="before"/>
+    <m:brkBinSub m:val="--"/>
+    <m:smallFrac m:val="0"/>
+    <m:dispDef/>
+    <m:lMargin m:val="0"/>
+    <m:rMargin m:val="0"/>
+    <m:defJc m:val="centerGroup"/>
+    <m:wrapIndent m:val="1440"/>
+    <m:intLim m:val="subSup"/>
+    <m:naryLim m:val="undOvr"/>
+  </m:mathPr>
+  <w:themeFontLang w:val="es-AR"/>
+  <w:clrSchemeMapping w:bg1="light1" w:t1="dark1" w:bg2="light2" w:t2="dark2" w:accent1="accent1" w:accent2="accent2" w:accent3="accent3" w:accent4="accent4" w:accent5="accent5" w:accent6="accent6" w:hyperlink="hyperlink" w:followedHyperlink="followedHyperlink"/>
+  <w:decimalSymbol w:val=","/>
+  <w:listSeparator w:val=","/>
+</w:settings>
+</file>
+
+<file path=word/glossary/styles.xml><?xml version="1.0" encoding="utf-8"?>
+<w:styles xmlns:mc="http://schemas.openxmlformats.org/markup-compatibility/2006" xmlns:r="http://schemas.openxmlformats.org/officeDocument/2006/relationships" xmlns:w="http://schemas.openxmlformats.org/wordprocessingml/2006/main" xmlns:w14="http://schemas.microsoft.com/office/word/2010/wordml" mc:Ignorable="w14">
+  <w:docDefaults>
+    <w:rPrDefault>
+      <w:rPr>
+        <w:rFonts w:asciiTheme="minorHAnsi" w:eastAsiaTheme="minorEastAsia" w:hAnsiTheme="minorHAnsi" w:cstheme="minorBidi"/>
+        <w:sz w:val="22"/>
+        <w:szCs w:val="22"/>
+        <w:lang w:val="es-AR" w:eastAsia="es-AR" w:bidi="ar-SA"/>
+      </w:rPr>
+    </w:rPrDefault>
+    <w:pPrDefault>
+      <w:pPr>
+        <w:spacing w:after="200" w:line="276" w:lineRule="auto"/>
+      </w:pPr>
+    </w:pPrDefault>
+  </w:docDefaults>
+  <w:latentStyles w:defLockedState="0" w:defUIPriority="99" w:defSemiHidden="1" w:defUnhideWhenUsed="1" w:defQFormat="0" w:count="267">
+    <w:lsdException w:name="Normal" w:semiHidden="0" w:uiPriority="0" w:unhideWhenUsed="0" w:qFormat="1"/>
+    <w:lsdException w:name="heading 1" w:semiHidden="0" w:uiPriority="9" w:unhideWhenUsed="0" w:qFormat="1"/>
+    <w:lsdException w:name="heading 2" w:uiPriority="9" w:qFormat="1"/>
+    <w:lsdException w:name="heading 3" w:uiPriority="9" w:qFormat="1"/>
+    <w:lsdException w:name="heading 4" w:uiPriority="9" w:qFormat="1"/>
+    <w:lsdException w:name="heading 5" w:uiPriority="9" w:qFormat="1"/>
+    <w:lsdException w:name="heading 6" w:uiPriority="9" w:qFormat="1"/>
+    <w:lsdException w:name="heading 7" w:uiPriority="9" w:qFormat="1"/>
+    <w:lsdException w:name="heading 8" w:uiPriority="9" w:qFormat="1"/>
+    <w:lsdException w:name="heading 9" w:uiPriority="9" w:qFormat="1"/>
+    <w:lsdException w:name="toc 1" w:uiPriority="39"/>
+    <w:lsdException w:name="toc 2" w:uiPriority="39"/>
+    <w:lsdException w:name="toc 3" w:uiPriority="39"/>
+    <w:lsdException w:name="toc 4" w:uiPriority="39"/>
+    <w:lsdException w:name="toc 5" w:uiPriority="39"/>
+    <w:lsdException w:name="toc 6" w:uiPriority="39"/>
+    <w:lsdException w:name="toc 7" w:uiPriority="39"/>
+    <w:lsdException w:name="toc 8" w:uiPriority="39"/>
+    <w:lsdException w:name="toc 9" w:uiPriority="39"/>
+    <w:lsdException w:name="caption" w:uiPriority="35" w:qFormat="1"/>
+    <w:lsdException w:name="Title" w:semiHidden="0" w:uiPriority="10" w:unhideWhenUsed="0" w:qFormat="1"/>
+    <w:lsdException w:name="Default Paragraph Font" w:uiPriority="1"/>
+    <w:lsdException w:name="Subtitle" w:semiHidden="0" w:uiPriority="11" w:unhideWhenUsed="0" w:qFormat="1"/>
+    <w:lsdException w:name="Strong" w:semiHidden="0" w:uiPriority="22" w:unhideWhenUsed="0" w:qFormat="1"/>
+    <w:lsdException w:name="Emphasis" w:semiHidden="0" w:uiPriority="20" w:unhideWhenUsed="0" w:qFormat="1"/>
+    <w:lsdException w:name="Table Grid" w:semiHidden="0" w:uiPriority="59" w:unhideWhenUsed="0"/>
+    <w:lsdException w:name="Placeholder Text" w:unhideWhenUsed="0"/>
+    <w:lsdException w:name="No Spacing" w:semiHidden="0" w:uiPriority="1" w:unhideWhenUsed="0" w:qFormat="1"/>
+    <w:lsdException w:name="Light Shading" w:semiHidden="0" w:uiPriority="60" w:unhideWhenUsed="0"/>
+    <w:lsdException w:name="Light List" w:semiHidden="0" w:uiPriority="61" w:unhideWhenUsed="0"/>
+    <w:lsdException w:name="Light Grid" w:semiHidden="0" w:uiPriority="62" w:unhideWhenUsed="0"/>
+    <w:lsdException w:name="Medium Shading 1" w:semiHidden="0" w:uiPriority="63" w:unhideWhenUsed="0"/>
+    <w:lsdException w:name="Medium Shading 2" w:semiHidden="0" w:uiPriority="64" w:unhideWhenUsed="0"/>
+    <w:lsdException w:name="Medium List 1" w:semiHidden="0" w:uiPriority="65" w:unhideWhenUsed="0"/>
+    <w:lsdException w:name="Medium List 2" w:semiHidden="0" w:uiPriority="66" w:unhideWhenUsed="0"/>
+    <w:lsdException w:name="Medium Grid 1" w:semiHidden="0" w:uiPriority="67" w:unhideWhenUsed="0"/>
+    <w:lsdException w:name="Medium Grid 2" w:semiHidden="0" w:uiPriority="68" w:unhideWhenUsed="0"/>
+    <w:lsdException w:name="Medium Grid 3" w:semiHidden="0" w:uiPriority="69" w:unhideWhenUsed="0"/>
+    <w:lsdException w:name="Dark List" w:semiHidden="0" w:uiPriority="70" w:unhideWhenUsed="0"/>
+    <w:lsdException w:name="Colorful Shading" w:semiHidden="0" w:uiPriority="71" w:unhideWhenUsed="0"/>
+    <w:lsdException w:name="Colorful List" w:semiHidden="0" w:uiPriority="72" w:unhideWhenUsed="0"/>
+    <w:lsdException w:name="Colorful Grid" w:semiHidden="0" w:uiPriority="73" w:unhideWhenUsed="0"/>
+    <w:lsdException w:name="Light Shading Accent 1" w:semiHidden="0" w:uiPriority="60" w:unhideWhenUsed="0"/>
+    <w:lsdException w:name="Light List Accent 1" w:semiHidden="0" w:uiPriority="61" w:unhideWhenUsed="0"/>
+    <w:lsdException w:name="Light Grid Accent 1" w:semiHidden="0" w:uiPriority="62" w:unhideWhenUsed="0"/>
+    <w:lsdException w:name="Medium Shading 1 Accent 1" w:semiHidden="0" w:uiPriority="63" w:unhideWhenUsed="0"/>
+    <w:lsdException w:name="Medium Shading 2 Accent 1" w:semiHidden="0" w:uiPriority="64" w:unhideWhenUsed="0"/>
+    <w:lsdException w:name="Medium List 1 Accent 1" w:semiHidden="0" w:uiPriority="65" w:unhideWhenUsed="0"/>
+    <w:lsdException w:name="Revision" w:unhideWhenUsed="0"/>
+    <w:lsdException w:name="List Paragraph" w:semiHidden="0" w:uiPriority="34" w:unhideWhenUsed="0" w:qFormat="1"/>
+    <w:lsdException w:name="Quote" w:semiHidden="0" w:uiPriority="29" w:unhideWhenUsed="0" w:qFormat="1"/>
+    <w:lsdException w:name="Intense Quote" w:semiHidden="0" w:uiPriority="30" w:unhideWhenUsed="0" w:qFormat="1"/>
+    <w:lsdException w:name="Medium List 2 Accent 1" w:semiHidden="0" w:uiPriority="66" w:unhideWhenUsed="0"/>
+    <w:lsdException w:name="Medium Grid 1 Accent 1" w:semiHidden="0" w:uiPriority="67" w:unhideWhenUsed="0"/>
+    <w:lsdException w:name="Medium Grid 2 Accent 1" w:semiHidden="0" w:uiPriority="68" w:unhideWhenUsed="0"/>
+    <w:lsdException w:name="Medium Grid 3 Accent 1" w:semiHidden="0" w:uiPriority="69" w:unhideWhenUsed="0"/>
+    <w:lsdException w:name="Dark List Accent 1" w:semiHidden="0" w:uiPriority="70" w:unhideWhenUsed="0"/>
+    <w:lsdException w:name="Colorful Shading Accent 1" w:semiHidden="0" w:uiPriority="71" w:unhideWhenUsed="0"/>
+    <w:lsdException w:name="Colorful List Accent 1" w:semiHidden="0" w:uiPriority="72" w:unhideWhenUsed="0"/>
+    <w:lsdException w:name="Colorful Grid Accent 1" w:semiHidden="0" w:uiPriority="73" w:unhideWhenUsed="0"/>
+    <w:lsdException w:name="Light Shading Accent 2" w:semiHidden="0" w:uiPriority="60" w:unhideWhenUsed="0"/>
+    <w:lsdException w:name="Light List Accent 2" w:semiHidden="0" w:uiPriority="61" w:unhideWhenUsed="0"/>
+    <w:lsdException w:name="Light Grid Accent 2" w:semiHidden="0" w:uiPriority="62" w:unhideWhenUsed="0"/>
+    <w:lsdException w:name="Medium Shading 1 Accent 2" w:semiHidden="0" w:uiPriority="63" w:unhideWhenUsed="0"/>
+    <w:lsdException w:name="Medium Shading 2 Accent 2" w:semiHidden="0" w:uiPriority="64" w:unhideWhenUsed="0"/>
+    <w:lsdException w:name="Medium List 1 Accent 2" w:semiHidden="0" w:uiPriority="65" w:unhideWhenUsed="0"/>
+    <w:lsdException w:name="Medium List 2 Accent 2" w:semiHidden="0" w:uiPriority="66" w:unhideWhenUsed="0"/>
+    <w:lsdException w:name="Medium Grid 1 Accent 2" w:semiHidden="0" w:uiPriority="67" w:unhideWhenUsed="0"/>
+    <w:lsdException w:name="Medium Grid 2 Accent 2" w:semiHidden="0" w:uiPriority="68" w:unhideWhenUsed="0"/>
+    <w:lsdException w:name="Medium Grid 3 Accent 2" w:semiHidden="0" w:uiPriority="69" w:unhideWhenUsed="0"/>
+    <w:lsdException w:name="Dark List Accent 2" w:semiHidden="0" w:uiPriority="70" w:unhideWhenUsed="0"/>
+    <w:lsdException w:name="Colorful Shading Accent 2" w:semiHidden="0" w:uiPriority="71" w:unhideWhenUsed="0"/>
+    <w:lsdException w:name="Colorful List Accent 2" w:semiHidden="0" w:uiPriority="72" w:unhideWhenUsed="0"/>
+    <w:lsdException w:name="Colorful Grid Accent 2" w:semiHidden="0" w:uiPriority="73" w:unhideWhenUsed="0"/>
+    <w:lsdException w:name="Light Shading Accent 3" w:semiHidden="0" w:uiPriority="60" w:unhideWhenUsed="0"/>
+    <w:lsdException w:name="Light List Accent 3" w:semiHidden="0" w:uiPriority="61" w:unhideWhenUsed="0"/>
+    <w:lsdException w:name="Light Grid Accent 3" w:semiHidden="0" w:uiPriority="62" w:unhideWhenUsed="0"/>
+    <w:lsdException w:name="Medium Shading 1 Accent 3" w:semiHidden="0" w:uiPriority="63" w:unhideWhenUsed="0"/>
+    <w:lsdException w:name="Medium Shading 2 Accent 3" w:semiHidden="0" w:uiPriority="64" w:unhideWhenUsed="0"/>
+    <w:lsdException w:name="Medium List 1 Accent 3" w:semiHidden="0" w:uiPriority="65" w:unhideWhenUsed="0"/>
+    <w:lsdException w:name="Medium List 2 Accent 3" w:semiHidden="0" w:uiPriority="66" w:unhideWhenUsed="0"/>
+    <w:lsdException w:name="Medium Grid 1 Accent 3" w:semiHidden="0" w:uiPriority="67" w:unhideWhenUsed="0"/>
+    <w:lsdException w:name="Medium Grid 2 Accent 3" w:semiHidden="0" w:uiPriority="68" w:unhideWhenUsed="0"/>
+    <w:lsdException w:name="Medium Grid 3 Accent 3" w:semiHidden="0" w:uiPriority="69" w:unhideWhenUsed="0"/>
+    <w:lsdException w:name="Dark List Accent 3" w:semiHidden="0" w:uiPriority="70" w:unhideWhenUsed="0"/>
+    <w:lsdException w:name="Colorful Shading Accent 3" w:semiHidden="0" w:uiPriority="71" w:unhideWhenUsed="0"/>
+    <w:lsdException w:name="Colorful List Accent 3" w:semiHidden="0" w:uiPriority="72" w:unhideWhenUsed="0"/>
+    <w:lsdException w:name="Colorful Grid Accent 3" w:semiHidden="0" w:uiPriority="73" w:unhideWhenUsed="0"/>
+    <w:lsdException w:name="Light Shading Accent 4" w:semiHidden="0" w:uiPriority="60" w:unhideWhenUsed="0"/>
+    <w:lsdException w:name="Light List Accent 4" w:semiHidden="0" w:uiPriority="61" w:unhideWhenUsed="0"/>
+    <w:lsdException w:name="Light Grid Accent 4" w:semiHidden="0" w:uiPriority="62" w:unhideWhenUsed="0"/>
+    <w:lsdException w:name="Medium Shading 1 Accent 4" w:semiHidden="0" w:uiPriority="63" w:unhideWhenUsed="0"/>
+    <w:lsdException w:name="Medium Shading 2 Accent 4" w:semiHidden="0" w:uiPriority="64" w:unhideWhenUsed="0"/>
+    <w:lsdException w:name="Medium List 1 Accent 4" w:semiHidden="0" w:uiPriority="65" w:unhideWhenUsed="0"/>
+    <w:lsdException w:name="Medium List 2 Accent 4" w:semiHidden="0" w:uiPriority="66" w:unhideWhenUsed="0"/>
+    <w:lsdException w:name="Medium Grid 1 Accent 4" w:semiHidden="0" w:uiPriority="67" w:unhideWhenUsed="0"/>
+    <w:lsdException w:name="Medium Grid 2 Accent 4" w:semiHidden="0" w:uiPriority="68" w:unhideWhenUsed="0"/>
+    <w:lsdException w:name="Medium Grid 3 Accent 4" w:semiHidden="0" w:uiPriority="69" w:unhideWhenUsed="0"/>
+    <w:lsdException w:name="Dark List Accent 4" w:semiHidden="0" w:uiPriority="70" w:unhideWhenUsed="0"/>
+    <w:lsdException w:name="Colorful Shading Accent 4" w:semiHidden="0" w:uiPriority="71" w:unhideWhenUsed="0"/>
+    <w:lsdException w:name="Colorful List Accent 4" w:semiHidden="0" w:uiPriority="72" w:unhideWhenUsed="0"/>
+    <w:lsdException w:name="Colorful Grid Accent 4" w:semiHidden="0" w:uiPriority="73" w:unhideWhenUsed="0"/>
+    <w:lsdException w:name="Light Shading Accent 5" w:semiHidden="0" w:uiPriority="60" w:unhideWhenUsed="0"/>
+    <w:lsdException w:name="Light List Accent 5" w:semiHidden="0" w:uiPriority="61" w:unhideWhenUsed="0"/>
+    <w:lsdException w:name="Light Grid Accent 5" w:semiHidden="0" w:uiPriority="62" w:unhideWhenUsed="0"/>
+    <w:lsdException w:name="Medium Shading 1 Accent 5" w:semiHidden="0" w:uiPriority="63" w:unhideWhenUsed="0"/>
+    <w:lsdException w:name="Medium Shading 2 Accent 5" w:semiHidden="0" w:uiPriority="64" w:unhideWhenUsed="0"/>
+    <w:lsdException w:name="Medium List 1 Accent 5" w:semiHidden="0" w:uiPriority="65" w:unhideWhenUsed="0"/>
+    <w:lsdException w:name="Medium List 2 Accent 5" w:semiHidden="0" w:uiPriority="66" w:unhideWhenUsed="0"/>
+    <w:lsdException w:name="Medium Grid 1 Accent 5" w:semiHidden="0" w:uiPriority="67" w:unhideWhenUsed="0"/>
+    <w:lsdException w:name="Medium Grid 2 Accent 5" w:semiHidden="0" w:uiPriority="68" w:unhideWhenUsed="0"/>
+    <w:lsdException w:name="Medium Grid 3 Accent 5" w:semiHidden="0" w:uiPriority="69" w:unhideWhenUsed="0"/>
+    <w:lsdException w:name="Dark List Accent 5" w:semiHidden="0" w:uiPriority="70" w:unhideWhenUsed="0"/>
+    <w:lsdException w:name="Colorful Shading Accent 5" w:semiHidden="0" w:uiPriority="71" w:unhideWhenUsed="0"/>
+    <w:lsdException w:name="Colorful List Accent 5" w:semiHidden="0" w:uiPriority="72" w:unhideWhenUsed="0"/>
+    <w:lsdException w:name="Colorful Grid Accent 5" w:semiHidden="0" w:uiPriority="73" w:unhideWhenUsed="0"/>
+    <w:lsdException w:name="Light Shading Accent 6" w:semiHidden="0" w:uiPriority="60" w:unhideWhenUsed="0"/>
+    <w:lsdException w:name="Light List Accent 6" w:semiHidden="0" w:uiPriority="61" w:unhideWhenUsed="0"/>
+    <w:lsdException w:name="Light Grid Accent 6" w:semiHidden="0" w:uiPriority="62" w:unhideWhenUsed="0"/>
+    <w:lsdException w:name="Medium Shading 1 Accent 6" w:semiHidden="0" w:uiPriority="63" w:unhideWhenUsed="0"/>
+    <w:lsdException w:name="Medium Shading 2 Accent 6" w:semiHidden="0" w:uiPriority="64" w:unhideWhenUsed="0"/>
+    <w:lsdException w:name="Medium List 1 Accent 6" w:semiHidden="0" w:uiPriority="65" w:unhideWhenUsed="0"/>
+    <w:lsdException w:name="Medium List 2 Accent 6" w:semiHidden="0" w:uiPriority="66" w:unhideWhenUsed="0"/>
+    <w:lsdException w:name="Medium Grid 1 Accent 6" w:semiHidden="0" w:uiPriority="67" w:unhideWhenUsed="0"/>
+    <w:lsdException w:name="Medium Grid 2 Accent 6" w:semiHidden="0" w:uiPriority="68" w:unhideWhenUsed="0"/>
+    <w:lsdException w:name="Medium Grid 3 Accent 6" w:semiHidden="0" w:uiPriority="69" w:unhideWhenUsed="0"/>
+    <w:lsdException w:name="Dark List Accent 6" w:semiHidden="0" w:uiPriority="70" w:unhideWhenUsed="0"/>
+    <w:lsdException w:name="Colorful Shading Accent 6" w:semiHidden="0" w:uiPriority="71" w:unhideWhenUsed="0"/>
+    <w:lsdException w:name="Colorful List Accent 6" w:semiHidden="0" w:uiPriority="72" w:unhideWhenUsed="0"/>
+    <w:lsdException w:name="Colorful Grid Accent 6" w:semiHidden="0" w:uiPriority="73" w:unhideWhenUsed="0"/>
+    <w:lsdException w:name="Subtle Emphasis" w:semiHidden="0" w:uiPriority="19" w:unhideWhenUsed="0" w:qFormat="1"/>
+    <w:lsdException w:name="Intense Emphasis" w:semiHidden="0" w:uiPriority="21" w:unhideWhenUsed="0" w:qFormat="1"/>
+    <w:lsdException w:name="Subtle Reference" w:semiHidden="0" w:uiPriority="31" w:unhideWhenUsed="0" w:qFormat="1"/>
+    <w:lsdException w:name="Intense Reference" w:semiHidden="0" w:uiPriority="32" w:unhideWhenUsed="0" w:qFormat="1"/>
+    <w:lsdException w:name="Book Title" w:semiHidden="0" w:uiPriority="33" w:unhideWhenUsed="0" w:qFormat="1"/>
+    <w:lsdException w:name="Bibliography" w:uiPriority="37"/>
+    <w:lsdException w:name="TOC Heading" w:uiPriority="39" w:qFormat="1"/>
+  </w:latentStyles>
+  <w:style w:type="paragraph" w:default="1" w:styleId="Normal">
+    <w:name w:val="Normal"/>
+    <w:qFormat/>
+  </w:style>
+  <w:style w:type="character" w:default="1" w:styleId="Fuentedeprrafopredeter">
+    <w:name w:val="Default Paragraph Font"/>
+    <w:uiPriority w:val="1"/>
+    <w:semiHidden/>
+    <w:unhideWhenUsed/>
+  </w:style>
+  <w:style w:type="table" w:default="1" w:styleId="Tablanormal">
+    <w:name w:val="Normal Table"/>
+    <w:uiPriority w:val="99"/>
+    <w:semiHidden/>
+    <w:unhideWhenUsed/>
+    <w:tblPr>
+      <w:tblInd w:w="0" w:type="dxa"/>
+      <w:tblCellMar>
+        <w:top w:w="0" w:type="dxa"/>
+        <w:left w:w="108" w:type="dxa"/>
+        <w:bottom w:w="0" w:type="dxa"/>
+        <w:right w:w="108" w:type="dxa"/>
+      </w:tblCellMar>
+    </w:tblPr>
+  </w:style>
+  <w:style w:type="numbering" w:default="1" w:styleId="Sinlista">
+    <w:name w:val="No List"/>
+    <w:uiPriority w:val="99"/>
+    <w:semiHidden/>
+    <w:unhideWhenUsed/>
+  </w:style>
+  <w:style w:type="paragraph" w:customStyle="1" w:styleId="9B32B0BFCEA84218A6C137EA4BF3D127">
+    <w:name w:val="9B32B0BFCEA84218A6C137EA4BF3D127"/>
+    <w:rsid w:val="009E6C4E"/>
+  </w:style>
+  <w:style w:type="paragraph" w:customStyle="1" w:styleId="8128CE4E04104E9AA9CF5309B92DE403">
+    <w:name w:val="8128CE4E04104E9AA9CF5309B92DE403"/>
+    <w:rsid w:val="009E6C4E"/>
+  </w:style>
+  <w:style w:type="paragraph" w:customStyle="1" w:styleId="9381EFC16BE2474B914015827C3823DA">
+    <w:name w:val="9381EFC16BE2474B914015827C3823DA"/>
+    <w:rsid w:val="009E6C4E"/>
+  </w:style>
+  <w:style w:type="paragraph" w:customStyle="1" w:styleId="A25E8BD7AFCB433880C7831FF394E779">
+    <w:name w:val="A25E8BD7AFCB433880C7831FF394E779"/>
+    <w:rsid w:val="009E6C4E"/>
+  </w:style>
+  <w:style w:type="paragraph" w:customStyle="1" w:styleId="12C5297F6E2A4DC79EB0A1AC952AC4B9">
+    <w:name w:val="12C5297F6E2A4DC79EB0A1AC952AC4B9"/>
+    <w:rsid w:val="009E6C4E"/>
+  </w:style>
+</w:styles>
+</file>
+
+<file path=word/glossary/stylesWithEffects.xml><?xml version="1.0" encoding="utf-8"?>
+<w:styles xmlns:wpc="http://schemas.microsoft.com/office/word/2010/wordprocessingCanvas" xmlns:mc="http://schemas.openxmlformats.org/markup-compatibility/2006" xmlns:o="urn:schemas-microsoft-com:office:office" xmlns:r="http://schemas.openxmlformats.org/officeDocument/2006/relationships" xmlns:m="http://schemas.openxmlformats.org/officeDocument/2006/math" xmlns:v="urn:schemas-microsoft-com:vml" xmlns:wp14="http://schemas.microsoft.com/office/word/2010/wordprocessingDrawing" xmlns:wp="http://schemas.openxmlformats.org/drawingml/2006/wordprocessingDrawing" xmlns:w10="urn:schemas-microsoft-com:office:word" xmlns:w="http://schemas.openxmlformats.org/wordprocessingml/2006/main" xmlns:w14="http://schemas.microsoft.com/office/word/2010/wordml" xmlns:wpg="http://schemas.microsoft.com/office/word/2010/wordprocessingGroup" xmlns:wpi="http://schemas.microsoft.com/office/word/2010/wordprocessingInk" xmlns:wne="http://schemas.microsoft.com/office/word/2006/wordml" xmlns:wps="http://schemas.microsoft.com/office/word/2010/wordprocessingShape" mc:Ignorable="w14 wp14">
+  <w:docDefaults>
+    <w:rPrDefault>
+      <w:rPr>
+        <w:rFonts w:asciiTheme="minorHAnsi" w:eastAsiaTheme="minorEastAsia" w:hAnsiTheme="minorHAnsi" w:cstheme="minorBidi"/>
+        <w:sz w:val="22"/>
+        <w:szCs w:val="22"/>
+        <w:lang w:val="es-AR" w:eastAsia="es-AR" w:bidi="ar-SA"/>
+      </w:rPr>
+    </w:rPrDefault>
+    <w:pPrDefault>
+      <w:pPr>
+        <w:spacing w:after="200" w:line="276" w:lineRule="auto"/>
+      </w:pPr>
+    </w:pPrDefault>
+  </w:docDefaults>
+  <w:latentStyles w:defLockedState="0" w:defUIPriority="99" w:defSemiHidden="1" w:defUnhideWhenUsed="1" w:defQFormat="0" w:count="267">
+    <w:lsdException w:name="Normal" w:semiHidden="0" w:uiPriority="0" w:unhideWhenUsed="0" w:qFormat="1"/>
+    <w:lsdException w:name="heading 1" w:semiHidden="0" w:uiPriority="9" w:unhideWhenUsed="0" w:qFormat="1"/>
+    <w:lsdException w:name="heading 2" w:uiPriority="9" w:qFormat="1"/>
+    <w:lsdException w:name="heading 3" w:uiPriority="9" w:qFormat="1"/>
+    <w:lsdException w:name="heading 4" w:uiPriority="9" w:qFormat="1"/>
+    <w:lsdException w:name="heading 5" w:uiPriority="9" w:qFormat="1"/>
+    <w:lsdException w:name="heading 6" w:uiPriority="9" w:qFormat="1"/>
+    <w:lsdException w:name="heading 7" w:uiPriority="9" w:qFormat="1"/>
+    <w:lsdException w:name="heading 8" w:uiPriority="9" w:qFormat="1"/>
+    <w:lsdException w:name="heading 9" w:uiPriority="9" w:qFormat="1"/>
+    <w:lsdException w:name="toc 1" w:uiPriority="39"/>
+    <w:lsdException w:name="toc 2" w:uiPriority="39"/>
+    <w:lsdException w:name="toc 3" w:uiPriority="39"/>
+    <w:lsdException w:name="toc 4" w:uiPriority="39"/>
+    <w:lsdException w:name="toc 5" w:uiPriority="39"/>
+    <w:lsdException w:name="toc 6" w:uiPriority="39"/>
+    <w:lsdException w:name="toc 7" w:uiPriority="39"/>
+    <w:lsdException w:name="toc 8" w:uiPriority="39"/>
+    <w:lsdException w:name="toc 9" w:uiPriority="39"/>
+    <w:lsdException w:name="caption" w:uiPriority="35" w:qFormat="1"/>
+    <w:lsdException w:name="Title" w:semiHidden="0" w:uiPriority="10" w:unhideWhenUsed="0" w:qFormat="1"/>
+    <w:lsdException w:name="Default Paragraph Font" w:uiPriority="1"/>
+    <w:lsdException w:name="Subtitle" w:semiHidden="0" w:uiPriority="11" w:unhideWhenUsed="0" w:qFormat="1"/>
+    <w:lsdException w:name="Strong" w:semiHidden="0" w:uiPriority="22" w:unhideWhenUsed="0" w:qFormat="1"/>
+    <w:lsdException w:name="Emphasis" w:semiHidden="0" w:uiPriority="20" w:unhideWhenUsed="0" w:qFormat="1"/>
+    <w:lsdException w:name="Table Grid" w:semiHidden="0" w:uiPriority="59" w:unhideWhenUsed="0"/>
+    <w:lsdException w:name="Placeholder Text" w:unhideWhenUsed="0"/>
+    <w:lsdException w:name="No Spacing" w:semiHidden="0" w:uiPriority="1" w:unhideWhenUsed="0" w:qFormat="1"/>
+    <w:lsdException w:name="Light Shading" w:semiHidden="0" w:uiPriority="60" w:unhideWhenUsed="0"/>
+    <w:lsdException w:name="Light List" w:semiHidden="0" w:uiPriority="61" w:unhideWhenUsed="0"/>
+    <w:lsdException w:name="Light Grid" w:semiHidden="0" w:uiPriority="62" w:unhideWhenUsed="0"/>
+    <w:lsdException w:name="Medium Shading 1" w:semiHidden="0" w:uiPriority="63" w:unhideWhenUsed="0"/>
+    <w:lsdException w:name="Medium Shading 2" w:semiHidden="0" w:uiPriority="64" w:unhideWhenUsed="0"/>
+    <w:lsdException w:name="Medium List 1" w:semiHidden="0" w:uiPriority="65" w:unhideWhenUsed="0"/>
+    <w:lsdException w:name="Medium List 2" w:semiHidden="0" w:uiPriority="66" w:unhideWhenUsed="0"/>
+    <w:lsdException w:name="Medium Grid 1" w:semiHidden="0" w:uiPriority="67" w:unhideWhenUsed="0"/>
+    <w:lsdException w:name="Medium Grid 2" w:semiHidden="0" w:uiPriority="68" w:unhideWhenUsed="0"/>
+    <w:lsdException w:name="Medium Grid 3" w:semiHidden="0" w:uiPriority="69" w:unhideWhenUsed="0"/>
+    <w:lsdException w:name="Dark List" w:semiHidden="0" w:uiPriority="70" w:unhideWhenUsed="0"/>
+    <w:lsdException w:name="Colorful Shading" w:semiHidden="0" w:uiPriority="71" w:unhideWhenUsed="0"/>
+    <w:lsdException w:name="Colorful List" w:semiHidden="0" w:uiPriority="72" w:unhideWhenUsed="0"/>
+    <w:lsdException w:name="Colorful Grid" w:semiHidden="0" w:uiPriority="73" w:unhideWhenUsed="0"/>
+    <w:lsdException w:name="Light Shading Accent 1" w:semiHidden="0" w:uiPriority="60" w:unhideWhenUsed="0"/>
+    <w:lsdException w:name="Light List Accent 1" w:semiHidden="0" w:uiPriority="61" w:unhideWhenUsed="0"/>
+    <w:lsdException w:name="Light Grid Accent 1" w:semiHidden="0" w:uiPriority="62" w:unhideWhenUsed="0"/>
+    <w:lsdException w:name="Medium Shading 1 Accent 1" w:semiHidden="0" w:uiPriority="63" w:unhideWhenUsed="0"/>
+    <w:lsdException w:name="Medium Shading 2 Accent 1" w:semiHidden="0" w:uiPriority="64" w:unhideWhenUsed="0"/>
+    <w:lsdException w:name="Medium List 1 Accent 1" w:semiHidden="0" w:uiPriority="65" w:unhideWhenUsed="0"/>
+    <w:lsdException w:name="Revision" w:unhideWhenUsed="0"/>
+    <w:lsdException w:name="List Paragraph" w:semiHidden="0" w:uiPriority="34" w:unhideWhenUsed="0" w:qFormat="1"/>
+    <w:lsdException w:name="Quote" w:semiHidden="0" w:uiPriority="29" w:unhideWhenUsed="0" w:qFormat="1"/>
+    <w:lsdException w:name="Intense Quote" w:semiHidden="0" w:uiPriority="30" w:unhideWhenUsed="0" w:qFormat="1"/>
+    <w:lsdException w:name="Medium List 2 Accent 1" w:semiHidden="0" w:uiPriority="66" w:unhideWhenUsed="0"/>
+    <w:lsdException w:name="Medium Grid 1 Accent 1" w:semiHidden="0" w:uiPriority="67" w:unhideWhenUsed="0"/>
+    <w:lsdException w:name="Medium Grid 2 Accent 1" w:semiHidden="0" w:uiPriority="68" w:unhideWhenUsed="0"/>
+    <w:lsdException w:name="Medium Grid 3 Accent 1" w:semiHidden="0" w:uiPriority="69" w:unhideWhenUsed="0"/>
+    <w:lsdException w:name="Dark List Accent 1" w:semiHidden="0" w:uiPriority="70" w:unhideWhenUsed="0"/>
+    <w:lsdException w:name="Colorful Shading Accent 1" w:semiHidden="0" w:uiPriority="71" w:unhideWhenUsed="0"/>
+    <w:lsdException w:name="Colorful List Accent 1" w:semiHidden="0" w:uiPriority="72" w:unhideWhenUsed="0"/>
+    <w:lsdException w:name="Colorful Grid Accent 1" w:semiHidden="0" w:uiPriority="73" w:unhideWhenUsed="0"/>
+    <w:lsdException w:name="Light Shading Accent 2" w:semiHidden="0" w:uiPriority="60" w:unhideWhenUsed="0"/>
+    <w:lsdException w:name="Light List Accent 2" w:semiHidden="0" w:uiPriority="61" w:unhideWhenUsed="0"/>
+    <w:lsdException w:name="Light Grid Accent 2" w:semiHidden="0" w:uiPriority="62" w:unhideWhenUsed="0"/>
+    <w:lsdException w:name="Medium Shading 1 Accent 2" w:semiHidden="0" w:uiPriority="63" w:unhideWhenUsed="0"/>
+    <w:lsdException w:name="Medium Shading 2 Accent 2" w:semiHidden="0" w:uiPriority="64" w:unhideWhenUsed="0"/>
+    <w:lsdException w:name="Medium List 1 Accent 2" w:semiHidden="0" w:uiPriority="65" w:unhideWhenUsed="0"/>
+    <w:lsdException w:name="Medium List 2 Accent 2" w:semiHidden="0" w:uiPriority="66" w:unhideWhenUsed="0"/>
+    <w:lsdException w:name="Medium Grid 1 Accent 2" w:semiHidden="0" w:uiPriority="67" w:unhideWhenUsed="0"/>
+    <w:lsdException w:name="Medium Grid 2 Accent 2" w:semiHidden="0" w:uiPriority="68" w:unhideWhenUsed="0"/>
+    <w:lsdException w:name="Medium Grid 3 Accent 2" w:semiHidden="0" w:uiPriority="69" w:unhideWhenUsed="0"/>
+    <w:lsdException w:name="Dark List Accent 2" w:semiHidden="0" w:uiPriority="70" w:unhideWhenUsed="0"/>
+    <w:lsdException w:name="Colorful Shading Accent 2" w:semiHidden="0" w:uiPriority="71" w:unhideWhenUsed="0"/>
+    <w:lsdException w:name="Colorful List Accent 2" w:semiHidden="0" w:uiPriority="72" w:unhideWhenUsed="0"/>
+    <w:lsdException w:name="Colorful Grid Accent 2" w:semiHidden="0" w:uiPriority="73" w:unhideWhenUsed="0"/>
+    <w:lsdException w:name="Light Shading Accent 3" w:semiHidden="0" w:uiPriority="60" w:unhideWhenUsed="0"/>
+    <w:lsdException w:name="Light List Accent 3" w:semiHidden="0" w:uiPriority="61" w:unhideWhenUsed="0"/>
+    <w:lsdException w:name="Light Grid Accent 3" w:semiHidden="0" w:uiPriority="62" w:unhideWhenUsed="0"/>
+    <w:lsdException w:name="Medium Shading 1 Accent 3" w:semiHidden="0" w:uiPriority="63" w:unhideWhenUsed="0"/>
+    <w:lsdException w:name="Medium Shading 2 Accent 3" w:semiHidden="0" w:uiPriority="64" w:unhideWhenUsed="0"/>
+    <w:lsdException w:name="Medium List 1 Accent 3" w:semiHidden="0" w:uiPriority="65" w:unhideWhenUsed="0"/>
+    <w:lsdException w:name="Medium List 2 Accent 3" w:semiHidden="0" w:uiPriority="66" w:unhideWhenUsed="0"/>
+    <w:lsdException w:name="Medium Grid 1 Accent 3" w:semiHidden="0" w:uiPriority="67" w:unhideWhenUsed="0"/>
+    <w:lsdException w:name="Medium Grid 2 Accent 3" w:semiHidden="0" w:uiPriority="68" w:unhideWhenUsed="0"/>
+    <w:lsdException w:name="Medium Grid 3 Accent 3" w:semiHidden="0" w:uiPriority="69" w:unhideWhenUsed="0"/>
+    <w:lsdException w:name="Dark List Accent 3" w:semiHidden="0" w:uiPriority="70" w:unhideWhenUsed="0"/>
+    <w:lsdException w:name="Colorful Shading Accent 3" w:semiHidden="0" w:uiPriority="71" w:unhideWhenUsed="0"/>
+    <w:lsdException w:name="Colorful List Accent 3" w:semiHidden="0" w:uiPriority="72" w:unhideWhenUsed="0"/>
+    <w:lsdException w:name="Colorful Grid Accent 3" w:semiHidden="0" w:uiPriority="73" w:unhideWhenUsed="0"/>
+    <w:lsdException w:name="Light Shading Accent 4" w:semiHidden="0" w:uiPriority="60" w:unhideWhenUsed="0"/>
+    <w:lsdException w:name="Light List Accent 4" w:semiHidden="0" w:uiPriority="61" w:unhideWhenUsed="0"/>
+    <w:lsdException w:name="Light Grid Accent 4" w:semiHidden="0" w:uiPriority="62" w:unhideWhenUsed="0"/>
+    <w:lsdException w:name="Medium Shading 1 Accent 4" w:semiHidden="0" w:uiPriority="63" w:unhideWhenUsed="0"/>
+    <w:lsdException w:name="Medium Shading 2 Accent 4" w:semiHidden="0" w:uiPriority="64" w:unhideWhenUsed="0"/>
+    <w:lsdException w:name="Medium List 1 Accent 4" w:semiHidden="0" w:uiPriority="65" w:unhideWhenUsed="0"/>
+    <w:lsdException w:name="Medium List 2 Accent 4" w:semiHidden="0" w:uiPriority="66" w:unhideWhenUsed="0"/>
+    <w:lsdException w:name="Medium Grid 1 Accent 4" w:semiHidden="0" w:uiPriority="67" w:unhideWhenUsed="0"/>
+    <w:lsdException w:name="Medium Grid 2 Accent 4" w:semiHidden="0" w:uiPriority="68" w:unhideWhenUsed="0"/>
+    <w:lsdException w:name="Medium Grid 3 Accent 4" w:semiHidden="0" w:uiPriority="69" w:unhideWhenUsed="0"/>
+    <w:lsdException w:name="Dark List Accent 4" w:semiHidden="0" w:uiPriority="70" w:unhideWhenUsed="0"/>
+    <w:lsdException w:name="Colorful Shading Accent 4" w:semiHidden="0" w:uiPriority="71" w:unhideWhenUsed="0"/>
+    <w:lsdException w:name="Colorful List Accent 4" w:semiHidden="0" w:uiPriority="72" w:unhideWhenUsed="0"/>
+    <w:lsdException w:name="Colorful Grid Accent 4" w:semiHidden="0" w:uiPriority="73" w:unhideWhenUsed="0"/>
+    <w:lsdException w:name="Light Shading Accent 5" w:semiHidden="0" w:uiPriority="60" w:unhideWhenUsed="0"/>
+    <w:lsdException w:name="Light List Accent 5" w:semiHidden="0" w:uiPriority="61" w:unhideWhenUsed="0"/>
+    <w:lsdException w:name="Light Grid Accent 5" w:semiHidden="0" w:uiPriority="62" w:unhideWhenUsed="0"/>
+    <w:lsdException w:name="Medium Shading 1 Accent 5" w:semiHidden="0" w:uiPriority="63" w:unhideWhenUsed="0"/>
+    <w:lsdException w:name="Medium Shading 2 Accent 5" w:semiHidden="0" w:uiPriority="64" w:unhideWhenUsed="0"/>
+    <w:lsdException w:name="Medium List 1 Accent 5" w:semiHidden="0" w:uiPriority="65" w:unhideWhenUsed="0"/>
+    <w:lsdException w:name="Medium List 2 Accent 5" w:semiHidden="0" w:uiPriority="66" w:unhideWhenUsed="0"/>
+    <w:lsdException w:name="Medium Grid 1 Accent 5" w:semiHidden="0" w:uiPriority="67" w:unhideWhenUsed="0"/>
+    <w:lsdException w:name="Medium Grid 2 Accent 5" w:semiHidden="0" w:uiPriority="68" w:unhideWhenUsed="0"/>
+    <w:lsdException w:name="Medium Grid 3 Accent 5" w:semiHidden="0" w:uiPriority="69" w:unhideWhenUsed="0"/>
+    <w:lsdException w:name="Dark List Accent 5" w:semiHidden="0" w:uiPriority="70" w:unhideWhenUsed="0"/>
+    <w:lsdException w:name="Colorful Shading Accent 5" w:semiHidden="0" w:uiPriority="71" w:unhideWhenUsed="0"/>
+    <w:lsdException w:name="Colorful List Accent 5" w:semiHidden="0" w:uiPriority="72" w:unhideWhenUsed="0"/>
+    <w:lsdException w:name="Colorful Grid Accent 5" w:semiHidden="0" w:uiPriority="73" w:unhideWhenUsed="0"/>
+    <w:lsdException w:name="Light Shading Accent 6" w:semiHidden="0" w:uiPriority="60" w:unhideWhenUsed="0"/>
+    <w:lsdException w:name="Light List Accent 6" w:semiHidden="0" w:uiPriority="61" w:unhideWhenUsed="0"/>
+    <w:lsdException w:name="Light Grid Accent 6" w:semiHidden="0" w:uiPriority="62" w:unhideWhenUsed="0"/>
+    <w:lsdException w:name="Medium Shading 1 Accent 6" w:semiHidden="0" w:uiPriority="63" w:unhideWhenUsed="0"/>
+    <w:lsdException w:name="Medium Shading 2 Accent 6" w:semiHidden="0" w:uiPriority="64" w:unhideWhenUsed="0"/>
+    <w:lsdException w:name="Medium List 1 Accent 6" w:semiHidden="0" w:uiPriority="65" w:unhideWhenUsed="0"/>
+    <w:lsdException w:name="Medium List 2 Accent 6" w:semiHidden="0" w:uiPriority="66" w:unhideWhenUsed="0"/>
+    <w:lsdException w:name="Medium Grid 1 Accent 6" w:semiHidden="0" w:uiPriority="67" w:unhideWhenUsed="0"/>
+    <w:lsdException w:name="Medium Grid 2 Accent 6" w:semiHidden="0" w:uiPriority="68" w:unhideWhenUsed="0"/>
+    <w:lsdException w:name="Medium Grid 3 Accent 6" w:semiHidden="0" w:uiPriority="69" w:unhideWhenUsed="0"/>
+    <w:lsdException w:name="Dark List Accent 6" w:semiHidden="0" w:uiPriority="70" w:unhideWhenUsed="0"/>
+    <w:lsdException w:name="Colorful Shading Accent 6" w:semiHidden="0" w:uiPriority="71" w:unhideWhenUsed="0"/>
+    <w:lsdException w:name="Colorful List Accent 6" w:semiHidden="0" w:uiPriority="72" w:unhideWhenUsed="0"/>
+    <w:lsdException w:name="Colorful Grid Accent 6" w:semiHidden="0" w:uiPriority="73" w:unhideWhenUsed="0"/>
+    <w:lsdException w:name="Subtle Emphasis" w:semiHidden="0" w:uiPriority="19" w:unhideWhenUsed="0" w:qFormat="1"/>
+    <w:lsdException w:name="Intense Emphasis" w:semiHidden="0" w:uiPriority="21" w:unhideWhenUsed="0" w:qFormat="1"/>
+    <w:lsdException w:name="Subtle Reference" w:semiHidden="0" w:uiPriority="31" w:unhideWhenUsed="0" w:qFormat="1"/>
+    <w:lsdException w:name="Intense Reference" w:semiHidden="0" w:uiPriority="32" w:unhideWhenUsed="0" w:qFormat="1"/>
+    <w:lsdException w:name="Book Title" w:semiHidden="0" w:uiPriority="33" w:unhideWhenUsed="0" w:qFormat="1"/>
+    <w:lsdException w:name="Bibliography" w:uiPriority="37"/>
+    <w:lsdException w:name="TOC Heading" w:uiPriority="39" w:qFormat="1"/>
+  </w:latentStyles>
+  <w:style w:type="paragraph" w:default="1" w:styleId="Normal">
+    <w:name w:val="Normal"/>
+    <w:qFormat/>
+  </w:style>
+  <w:style w:type="character" w:default="1" w:styleId="Fuentedeprrafopredeter">
+    <w:name w:val="Default Paragraph Font"/>
+    <w:uiPriority w:val="1"/>
+    <w:semiHidden/>
+    <w:unhideWhenUsed/>
+  </w:style>
+  <w:style w:type="table" w:default="1" w:styleId="Tablanormal">
+    <w:name w:val="Normal Table"/>
+    <w:uiPriority w:val="99"/>
+    <w:semiHidden/>
+    <w:unhideWhenUsed/>
+    <w:tblPr>
+      <w:tblInd w:w="0" w:type="dxa"/>
+      <w:tblCellMar>
+        <w:top w:w="0" w:type="dxa"/>
+        <w:left w:w="108" w:type="dxa"/>
+        <w:bottom w:w="0" w:type="dxa"/>
+        <w:right w:w="108" w:type="dxa"/>
+      </w:tblCellMar>
+    </w:tblPr>
+  </w:style>
+  <w:style w:type="numbering" w:default="1" w:styleId="Sinlista">
+    <w:name w:val="No List"/>
+    <w:uiPriority w:val="99"/>
+    <w:semiHidden/>
+    <w:unhideWhenUsed/>
+  </w:style>
+  <w:style w:type="paragraph" w:customStyle="1" w:styleId="9B32B0BFCEA84218A6C137EA4BF3D127">
+    <w:name w:val="9B32B0BFCEA84218A6C137EA4BF3D127"/>
+    <w:rsid w:val="009E6C4E"/>
+  </w:style>
+  <w:style w:type="paragraph" w:customStyle="1" w:styleId="8128CE4E04104E9AA9CF5309B92DE403">
+    <w:name w:val="8128CE4E04104E9AA9CF5309B92DE403"/>
+    <w:rsid w:val="009E6C4E"/>
+  </w:style>
+  <w:style w:type="paragraph" w:customStyle="1" w:styleId="9381EFC16BE2474B914015827C3823DA">
+    <w:name w:val="9381EFC16BE2474B914015827C3823DA"/>
+    <w:rsid w:val="009E6C4E"/>
+  </w:style>
+  <w:style w:type="paragraph" w:customStyle="1" w:styleId="A25E8BD7AFCB433880C7831FF394E779">
+    <w:name w:val="A25E8BD7AFCB433880C7831FF394E779"/>
+    <w:rsid w:val="009E6C4E"/>
+  </w:style>
+  <w:style w:type="paragraph" w:customStyle="1" w:styleId="12C5297F6E2A4DC79EB0A1AC952AC4B9">
+    <w:name w:val="12C5297F6E2A4DC79EB0A1AC952AC4B9"/>
+    <w:rsid w:val="009E6C4E"/>
+  </w:style>
+</w:styles>
+</file>
+
+<file path=word/glossary/webSettings.xml><?xml version="1.0" encoding="utf-8"?>
+<w:webSettings xmlns:mc="http://schemas.openxmlformats.org/markup-compatibility/2006" xmlns:r="http://schemas.openxmlformats.org/officeDocument/2006/relationships" xmlns:w="http://schemas.openxmlformats.org/wordprocessingml/2006/main" xmlns:w14="http://schemas.microsoft.com/office/word/2010/wordml" mc:Ignorable="w14">
+  <w:optimizeForBrowser/>
+  <w:allowPNG/>
+</w:webSettings>
 </file>
 
 <file path=word/theme/theme1.xml><?xml version="1.0" encoding="utf-8"?>
@@ -10940,4 +12005,16 @@
   <a:objectDefaults/>
   <a:extraClrSchemeLst/>
 </a:theme>
+</file>
+
+<file path=customXml/item1.xml><?xml version="1.0" encoding="utf-8"?>
+<b:Sources xmlns:b="http://schemas.openxmlformats.org/officeDocument/2006/bibliography" xmlns="http://schemas.openxmlformats.org/officeDocument/2006/bibliography" SelectedStyle="\APA.XSL" StyleName="APA"/>
+</file>
+
+<file path=customXml/itemProps1.xml><?xml version="1.0" encoding="utf-8"?>
+<ds:datastoreItem xmlns:ds="http://schemas.openxmlformats.org/officeDocument/2006/customXml" ds:itemID="{3348B656-4CB9-4310-9FE9-A05CB7A9013D}">
+  <ds:schemaRefs>
+    <ds:schemaRef ds:uri="http://schemas.openxmlformats.org/officeDocument/2006/bibliography"/>
+  </ds:schemaRefs>
+</ds:datastoreItem>
 </file>
</xml_diff>

<commit_message>
Corrijo algunos errores de ortografía que quedaban y cambio el tamaño de pág. a A4.
</commit_message>
<xml_diff>
--- a/TP2- Ing SW-Usabilidad.docx
+++ b/TP2- Ing SW-Usabilidad.docx
@@ -734,8 +734,9 @@
       <w:pPr>
         <w:rPr>
           <w:rFonts w:ascii="Arial" w:eastAsia="Times New Roman" w:hAnsi="Arial" w:cs="Arial"/>
-          <w:color w:val="000000"/>
-          <w:lang w:val="es-ES" w:eastAsia="es-AR"/>
+          <w:sz w:val="24"/>
+          <w:szCs w:val="24"/>
+          <w:lang w:val="es-AR" w:eastAsia="es-AR"/>
         </w:rPr>
       </w:pPr>
       <w:r>
@@ -778,17 +779,8 @@
         </w:rPr>
         <w:t>puntos, según el tipo de error y los valores de la siguiente tabla:</w:t>
       </w:r>
-    </w:p>
-    <w:p>
-      <w:pPr>
-        <w:spacing w:after="0" w:line="240" w:lineRule="auto"/>
-        <w:rPr>
-          <w:rFonts w:ascii="Arial" w:eastAsia="Times New Roman" w:hAnsi="Arial" w:cs="Arial"/>
-          <w:sz w:val="24"/>
-          <w:szCs w:val="24"/>
-          <w:lang w:val="es-AR" w:eastAsia="es-AR"/>
-        </w:rPr>
-      </w:pPr>
+      <w:bookmarkStart w:id="0" w:name="_GoBack"/>
+      <w:bookmarkEnd w:id="0"/>
       <w:r>
         <w:rPr>
           <w:rFonts w:ascii="Arial" w:eastAsia="Times New Roman" w:hAnsi="Arial" w:cs="Arial"/>
@@ -823,7 +815,7 @@
         <w:gridCol w:w="66"/>
         <w:gridCol w:w="713"/>
         <w:gridCol w:w="66"/>
-        <w:gridCol w:w="6852"/>
+        <w:gridCol w:w="6519"/>
         <w:gridCol w:w="81"/>
       </w:tblGrid>
       <w:tr>
@@ -2207,7 +2199,6 @@
                 <w:szCs w:val="20"/>
                 <w:lang w:val="es-AR" w:eastAsia="es-AR"/>
               </w:rPr>
-              <w:lastRenderedPageBreak/>
               <w:t>Cosméticos</w:t>
             </w:r>
           </w:p>
@@ -4828,9 +4819,8 @@
           <w:color w:val="008080"/>
           <w:lang w:val="es-ES" w:eastAsia="es-AR"/>
         </w:rPr>
-        <w:t>Hace falta la usabilidad para hacer un sistema web</w:t>
-      </w:r>
-      <w:proofErr w:type="gramStart"/>
+        <w:t>¿</w:t>
+      </w:r>
       <w:r>
         <w:rPr>
           <w:rFonts w:ascii="Arial" w:eastAsia="Times New Roman" w:hAnsi="Arial" w:cs="Arial"/>
@@ -4839,9 +4829,8 @@
           <w:color w:val="008080"/>
           <w:lang w:val="es-ES" w:eastAsia="es-AR"/>
         </w:rPr>
-        <w:t>?</w:t>
-      </w:r>
-      <w:proofErr w:type="gramEnd"/>
+        <w:t>Hace falta la usabilidad para hacer un sistema web?</w:t>
+      </w:r>
     </w:p>
     <w:p>
       <w:pPr>
@@ -5014,7 +5003,7 @@
           <w:color w:val="000000"/>
           <w:lang w:val="es-ES" w:eastAsia="es-AR"/>
         </w:rPr>
-        <w:t xml:space="preserve">Teniendo estos factores en cuenta existen una cantidad exorbitante de posibilidades para la creación de interfaces. La creación de interfaces para cada individuo es simplemente </w:t>
+        <w:t xml:space="preserve">Teniendo estos factores en cuenta existen una cantidad exorbitante de posibilidades para la creación de interfaces. La creación de interfaces para cada individuo es </w:t>
       </w:r>
       <w:r>
         <w:rPr>
@@ -5023,7 +5012,7 @@
           <w:lang w:val="es-ES" w:eastAsia="es-AR"/>
         </w:rPr>
         <w:lastRenderedPageBreak/>
-        <w:t xml:space="preserve">imposible, es por tanto, que los usuarios se deben categorizar. Las categorías pueden estar basadas en muchos criterios, por ejemplo el nivel de destreza o conocimientos de un programa o tema (novicios, intermedios o expertos) cada uno con diferentes necesidades en las interfaces. Otro criterio puede ser el tipo de trabajo desempeñado, por ejemplo, una interfaz para una industria puede abarcar interfaces especiales para obreros, supervisor, gerente, etc. Es necesario analizar a fondo la forma en la cual se llevará a cabo la interacción entre el usuario y la interfaz. Se debe determinar el total de las tareas que pueden llevarse a cabo mediante la interfaz y cada una de estas separarse en acciones más pequeñas, y estás a su vez en otras aún más básicas. </w:t>
+        <w:t xml:space="preserve">simplemente imposible, es por tanto, que los usuarios se deben categorizar. Las categorías pueden estar basadas en muchos criterios, por ejemplo el nivel de destreza o conocimientos de un programa o tema (novicios, intermedios o expertos) cada uno con diferentes necesidades en las interfaces. Otro criterio puede ser el tipo de trabajo desempeñado, por ejemplo, una interfaz para una industria puede abarcar interfaces especiales para obreros, supervisor, gerente, etc. Es necesario analizar a fondo la forma en la cual se llevará a cabo la interacción entre el usuario y la interfaz. Se debe determinar el total de las tareas que pueden llevarse a cabo mediante la interfaz y cada una de estas separarse en acciones más pequeñas, y estás a su vez en otras aún más básicas. </w:t>
       </w:r>
     </w:p>
     <w:p>
@@ -5316,7 +5305,16 @@
           <w:color w:val="000000"/>
           <w:lang w:val="es-ES" w:eastAsia="es-AR"/>
         </w:rPr>
-        <w:t xml:space="preserve"> La interacción mediante lenguaje natural entre una computadora y un humano es un tema que aún no ha sido resuelto. Es verdad que abre una gran cantidad de posibilidades, pues un usuario no tendría por qué tomar cursos de entrenamiento para utilizar el sistema (solo conocimiento previo de las tareas a realizar, lenguaje técnico, etc.). Hasta el momento, aunque existen muchos intentos de interfaces de lenguaje natural, el panorama actual no es muy alentador en dominios muy generales. Para dominios específicos de conocimiento y gramáticas reducidas, es posible encontrar buenos sistemas, aunque siempre faltando los elementos humanos por esenciales.</w:t>
+        <w:t xml:space="preserve"> La interacción mediante lenguaje natural entre una computadora y un humano es un tema que aún no ha sido resuelto. Es verdad que abre una gran cantidad de posibilidades, pues un usuario no tendría por qué tomar cursos de entrenamiento para utilizar el sistema (solo conocimiento previo de las tareas a realizar, lenguaje técnico, etc.). Hasta el momento, aunque existen muchos intentos de interfaces de lenguaje natural, el panorama actual no es muy alentador en dominios muy generales. Para dominios específicos de conocimiento y gramáticas reducidas, es posible encontrar </w:t>
+      </w:r>
+      <w:r>
+        <w:rPr>
+          <w:rFonts w:ascii="Arial" w:eastAsia="Times New Roman" w:hAnsi="Arial" w:cs="Arial"/>
+          <w:color w:val="000000"/>
+          <w:lang w:val="es-ES" w:eastAsia="es-AR"/>
+        </w:rPr>
+        <w:lastRenderedPageBreak/>
+        <w:t>buenos sistemas, aunque siempre faltando los elementos humanos por esenciales.</w:t>
       </w:r>
     </w:p>
     <w:p>
@@ -5342,7 +5340,6 @@
           <w:szCs w:val="24"/>
           <w:lang w:val="es-ES" w:eastAsia="es-AR"/>
         </w:rPr>
-        <w:lastRenderedPageBreak/>
         <w:t xml:space="preserve">Segundo Principio: </w:t>
       </w:r>
       <w:hyperlink r:id="rId13" w:tooltip="Permalink to 8 reglas de Oro sobre la usabilidad" w:history="1">
@@ -5564,8 +5561,6 @@
         </w:rPr>
         <w:t>Ítems</w:t>
       </w:r>
-      <w:bookmarkStart w:id="0" w:name="_GoBack"/>
-      <w:bookmarkEnd w:id="0"/>
       <w:r>
         <w:rPr>
           <w:rFonts w:ascii="Arial" w:hAnsi="Arial" w:cs="Arial"/>
@@ -5743,21 +5738,12 @@
           <w:sz w:val="18"/>
         </w:rPr>
       </w:pPr>
-      <w:proofErr w:type="spellStart"/>
       <w:r>
         <w:rPr>
           <w:rFonts w:ascii="Arial" w:hAnsi="Arial" w:cs="Arial"/>
           <w:sz w:val="18"/>
         </w:rPr>
-        <w:t>Wizards</w:t>
-      </w:r>
-      <w:proofErr w:type="spellEnd"/>
-      <w:r>
-        <w:rPr>
-          <w:rFonts w:ascii="Arial" w:hAnsi="Arial" w:cs="Arial"/>
-          <w:sz w:val="18"/>
-        </w:rPr>
-        <w:t xml:space="preserve"> </w:t>
+        <w:t xml:space="preserve">Wizards </w:t>
       </w:r>
     </w:p>
     <w:p>
@@ -5772,21 +5758,12 @@
           <w:sz w:val="18"/>
         </w:rPr>
       </w:pPr>
-      <w:proofErr w:type="spellStart"/>
       <w:r>
         <w:rPr>
           <w:rFonts w:ascii="Arial" w:hAnsi="Arial" w:cs="Arial"/>
           <w:sz w:val="18"/>
         </w:rPr>
-        <w:t>Prompts</w:t>
-      </w:r>
-      <w:proofErr w:type="spellEnd"/>
-      <w:r>
-        <w:rPr>
-          <w:rFonts w:ascii="Arial" w:hAnsi="Arial" w:cs="Arial"/>
-          <w:sz w:val="18"/>
-        </w:rPr>
-        <w:t xml:space="preserve"> (qué hacer ahora) </w:t>
+        <w:t xml:space="preserve">Prompts (qué hacer ahora) </w:t>
       </w:r>
     </w:p>
     <w:p>
@@ -5843,21 +5820,12 @@
           <w:sz w:val="18"/>
         </w:rPr>
       </w:pPr>
-      <w:proofErr w:type="spellStart"/>
       <w:r>
         <w:rPr>
           <w:rFonts w:ascii="Arial" w:hAnsi="Arial" w:cs="Arial"/>
           <w:sz w:val="18"/>
         </w:rPr>
-        <w:t>ToolTips</w:t>
-      </w:r>
-      <w:proofErr w:type="spellEnd"/>
-      <w:r>
-        <w:rPr>
-          <w:rFonts w:ascii="Arial" w:hAnsi="Arial" w:cs="Arial"/>
-          <w:sz w:val="18"/>
-        </w:rPr>
-        <w:t xml:space="preserve"> </w:t>
+        <w:t xml:space="preserve">ToolTips </w:t>
       </w:r>
     </w:p>
     <w:p>
@@ -5974,21 +5942,12 @@
           <w:sz w:val="18"/>
         </w:rPr>
       </w:pPr>
-      <w:proofErr w:type="spellStart"/>
       <w:r>
         <w:rPr>
           <w:rFonts w:ascii="Arial" w:hAnsi="Arial" w:cs="Arial"/>
           <w:sz w:val="18"/>
         </w:rPr>
-        <w:t>Shortcuts</w:t>
-      </w:r>
-      <w:proofErr w:type="spellEnd"/>
-      <w:r>
-        <w:rPr>
-          <w:rFonts w:ascii="Arial" w:hAnsi="Arial" w:cs="Arial"/>
-          <w:sz w:val="18"/>
-        </w:rPr>
-        <w:t xml:space="preserve"> de teclado </w:t>
+        <w:t xml:space="preserve">Shortcuts de teclado </w:t>
       </w:r>
     </w:p>
     <w:p>
@@ -6048,39 +6007,7 @@
           <w:rFonts w:ascii="Arial" w:hAnsi="Arial" w:cs="Arial"/>
           <w:sz w:val="18"/>
         </w:rPr>
-        <w:t xml:space="preserve">Eliminación de </w:t>
-      </w:r>
-      <w:proofErr w:type="spellStart"/>
-      <w:r>
-        <w:rPr>
-          <w:rFonts w:ascii="Arial" w:hAnsi="Arial" w:cs="Arial"/>
-          <w:sz w:val="18"/>
-        </w:rPr>
-        <w:t>Prompts</w:t>
-      </w:r>
-      <w:proofErr w:type="spellEnd"/>
-      <w:r>
-        <w:rPr>
-          <w:rFonts w:ascii="Arial" w:hAnsi="Arial" w:cs="Arial"/>
-          <w:sz w:val="18"/>
-        </w:rPr>
-        <w:t xml:space="preserve"> y </w:t>
-      </w:r>
-      <w:proofErr w:type="spellStart"/>
-      <w:r>
-        <w:rPr>
-          <w:rFonts w:ascii="Arial" w:hAnsi="Arial" w:cs="Arial"/>
-          <w:sz w:val="18"/>
-        </w:rPr>
-        <w:t>Warnings</w:t>
-      </w:r>
-      <w:proofErr w:type="spellEnd"/>
-      <w:r>
-        <w:rPr>
-          <w:rFonts w:ascii="Arial" w:hAnsi="Arial" w:cs="Arial"/>
-          <w:sz w:val="18"/>
-        </w:rPr>
-        <w:t xml:space="preserve"> </w:t>
+        <w:t xml:space="preserve">Eliminación de Prompts y Warnings </w:t>
       </w:r>
     </w:p>
     <w:p>
@@ -6100,23 +6027,7 @@
           <w:rFonts w:ascii="Arial" w:hAnsi="Arial" w:cs="Arial"/>
           <w:sz w:val="18"/>
         </w:rPr>
-        <w:t xml:space="preserve">Interfaz Extensible y </w:t>
-      </w:r>
-      <w:proofErr w:type="spellStart"/>
-      <w:r>
-        <w:rPr>
-          <w:rFonts w:ascii="Arial" w:hAnsi="Arial" w:cs="Arial"/>
-          <w:sz w:val="18"/>
-        </w:rPr>
-        <w:t>Customizable</w:t>
-      </w:r>
-      <w:proofErr w:type="spellEnd"/>
-      <w:r>
-        <w:rPr>
-          <w:rFonts w:ascii="Arial" w:hAnsi="Arial" w:cs="Arial"/>
-          <w:sz w:val="18"/>
-        </w:rPr>
-        <w:t xml:space="preserve"> </w:t>
+        <w:t xml:space="preserve">Interfaz Extensible y Customizable </w:t>
       </w:r>
     </w:p>
     <w:p>
@@ -6211,6 +6122,7 @@
         <w:rPr>
           <w:rFonts w:ascii="Arial" w:hAnsi="Arial" w:cs="Arial"/>
         </w:rPr>
+        <w:lastRenderedPageBreak/>
         <w:t xml:space="preserve">Qué está haciendo el sistema. </w:t>
       </w:r>
     </w:p>
@@ -6249,7 +6161,6 @@
         <w:rPr>
           <w:rFonts w:ascii="Arial" w:hAnsi="Arial" w:cs="Arial"/>
         </w:rPr>
-        <w:lastRenderedPageBreak/>
         <w:t xml:space="preserve">El usuario debe saber en todo momento que está pasando. </w:t>
       </w:r>
     </w:p>
@@ -6269,21 +6180,7 @@
         <w:rPr>
           <w:rFonts w:ascii="Arial" w:hAnsi="Arial" w:cs="Arial"/>
         </w:rPr>
-        <w:t xml:space="preserve">Tipos de </w:t>
-      </w:r>
-      <w:proofErr w:type="spellStart"/>
-      <w:r>
-        <w:rPr>
-          <w:rFonts w:ascii="Arial" w:hAnsi="Arial" w:cs="Arial"/>
-        </w:rPr>
-        <w:t>Feedback</w:t>
-      </w:r>
-      <w:proofErr w:type="spellEnd"/>
-      <w:r>
-        <w:rPr>
-          <w:rFonts w:ascii="Arial" w:hAnsi="Arial" w:cs="Arial"/>
-        </w:rPr>
-        <w:t xml:space="preserve">: </w:t>
+        <w:t xml:space="preserve">Tipos de Feedback: </w:t>
       </w:r>
     </w:p>
     <w:p>
@@ -6321,35 +6218,7 @@
         <w:rPr>
           <w:rFonts w:ascii="Arial" w:hAnsi="Arial" w:cs="Arial"/>
         </w:rPr>
-        <w:t xml:space="preserve">Estado Actual: Brocha seleccionada, color, posición, dirección de la carpeta, </w:t>
-      </w:r>
-      <w:proofErr w:type="spellStart"/>
-      <w:r>
-        <w:rPr>
-          <w:rFonts w:ascii="Arial" w:hAnsi="Arial" w:cs="Arial"/>
-        </w:rPr>
-        <w:t>scroll</w:t>
-      </w:r>
-      <w:proofErr w:type="spellEnd"/>
-      <w:r>
-        <w:rPr>
-          <w:rFonts w:ascii="Arial" w:hAnsi="Arial" w:cs="Arial"/>
-        </w:rPr>
-        <w:t xml:space="preserve"> </w:t>
-      </w:r>
-      <w:proofErr w:type="spellStart"/>
-      <w:r>
-        <w:rPr>
-          <w:rFonts w:ascii="Arial" w:hAnsi="Arial" w:cs="Arial"/>
-        </w:rPr>
-        <w:t>bars</w:t>
-      </w:r>
-      <w:proofErr w:type="spellEnd"/>
-      <w:r>
-        <w:rPr>
-          <w:rFonts w:ascii="Arial" w:hAnsi="Arial" w:cs="Arial"/>
-        </w:rPr>
-        <w:t xml:space="preserve">. </w:t>
+        <w:t xml:space="preserve">Estado Actual: Brocha seleccionada, color, posición, dirección de la carpeta, scroll bars. </w:t>
       </w:r>
     </w:p>
     <w:p>
@@ -6431,15 +6300,13 @@
           <w:lang w:val="es-ES"/>
         </w:rPr>
       </w:pPr>
-      <w:proofErr w:type="spellStart"/>
       <w:r>
         <w:rPr>
           <w:rFonts w:ascii="Arial" w:hAnsi="Arial" w:cs="Arial"/>
           <w:lang w:val="es-ES"/>
         </w:rPr>
-        <w:t>Ej</w:t>
-      </w:r>
-      <w:proofErr w:type="spellEnd"/>
+        <w:t>Ej.</w:t>
+      </w:r>
       <w:r>
         <w:rPr>
           <w:rFonts w:ascii="Arial" w:hAnsi="Arial" w:cs="Arial"/>
@@ -6447,15 +6314,13 @@
         </w:rPr>
         <w:t xml:space="preserve">: Al final de una compra aparece una ventana o un texto que te indica que tú compra </w:t>
       </w:r>
-      <w:proofErr w:type="gramStart"/>
       <w:r>
         <w:rPr>
           <w:rFonts w:ascii="Arial" w:hAnsi="Arial" w:cs="Arial"/>
           <w:lang w:val="es-ES"/>
         </w:rPr>
-        <w:t>a</w:t>
-      </w:r>
-      <w:proofErr w:type="gramEnd"/>
+        <w:t>ha</w:t>
+      </w:r>
       <w:r>
         <w:rPr>
           <w:rFonts w:ascii="Arial" w:hAnsi="Arial" w:cs="Arial"/>
@@ -6720,15 +6585,13 @@
         </w:rPr>
         <w:t xml:space="preserve">Diseñar el sistema de forma que los usuarios no puedan cometer errores serios. </w:t>
       </w:r>
-      <w:proofErr w:type="spellStart"/>
       <w:r>
         <w:rPr>
           <w:rFonts w:ascii="Arial" w:hAnsi="Arial" w:cs="Arial"/>
           <w:lang w:val="es-ES"/>
         </w:rPr>
-        <w:t>Ej</w:t>
-      </w:r>
-      <w:proofErr w:type="spellEnd"/>
+        <w:t>Ej.</w:t>
+      </w:r>
       <w:r>
         <w:rPr>
           <w:rFonts w:ascii="Arial" w:hAnsi="Arial" w:cs="Arial"/>
@@ -6883,33 +6746,11 @@
           <w:rFonts w:ascii="Arial" w:hAnsi="Arial" w:cs="Arial"/>
         </w:rPr>
       </w:pPr>
-      <w:proofErr w:type="spellStart"/>
-      <w:r>
-        <w:rPr>
-          <w:rFonts w:ascii="Arial" w:hAnsi="Arial" w:cs="Arial"/>
-        </w:rPr>
-        <w:t>Scroll</w:t>
-      </w:r>
-      <w:proofErr w:type="spellEnd"/>
-      <w:r>
-        <w:rPr>
-          <w:rFonts w:ascii="Arial" w:hAnsi="Arial" w:cs="Arial"/>
-        </w:rPr>
-        <w:t xml:space="preserve"> </w:t>
-      </w:r>
-      <w:proofErr w:type="spellStart"/>
-      <w:r>
-        <w:rPr>
-          <w:rFonts w:ascii="Arial" w:hAnsi="Arial" w:cs="Arial"/>
-        </w:rPr>
-        <w:t>Bars</w:t>
-      </w:r>
-      <w:proofErr w:type="spellEnd"/>
-      <w:r>
-        <w:rPr>
-          <w:rFonts w:ascii="Arial" w:hAnsi="Arial" w:cs="Arial"/>
-        </w:rPr>
-        <w:t xml:space="preserve"> </w:t>
+      <w:r>
+        <w:rPr>
+          <w:rFonts w:ascii="Arial" w:hAnsi="Arial" w:cs="Arial"/>
+        </w:rPr>
+        <w:t xml:space="preserve">Scroll Bars </w:t>
       </w:r>
     </w:p>
     <w:p>
@@ -6924,19 +6765,11 @@
           <w:rFonts w:ascii="Arial" w:hAnsi="Arial" w:cs="Arial"/>
         </w:rPr>
       </w:pPr>
-      <w:proofErr w:type="spellStart"/>
-      <w:r>
-        <w:rPr>
-          <w:rFonts w:ascii="Arial" w:hAnsi="Arial" w:cs="Arial"/>
-        </w:rPr>
-        <w:t>ListBoxes</w:t>
-      </w:r>
-      <w:proofErr w:type="spellEnd"/>
-      <w:r>
-        <w:rPr>
-          <w:rFonts w:ascii="Arial" w:hAnsi="Arial" w:cs="Arial"/>
-        </w:rPr>
-        <w:t xml:space="preserve"> </w:t>
+      <w:r>
+        <w:rPr>
+          <w:rFonts w:ascii="Arial" w:hAnsi="Arial" w:cs="Arial"/>
+        </w:rPr>
+        <w:t xml:space="preserve">ListBoxes </w:t>
       </w:r>
     </w:p>
     <w:p>
@@ -6976,14 +6809,12 @@
         </w:rPr>
         <w:t>Esto permite simplificar la interfaz, ofreciendo únicamente los comandos relevantes al contexto (</w:t>
       </w:r>
-      <w:proofErr w:type="spellStart"/>
-      <w:r>
-        <w:rPr>
-          <w:rFonts w:ascii="Arial" w:hAnsi="Arial" w:cs="Arial"/>
-        </w:rPr>
-        <w:t>ej</w:t>
-      </w:r>
-      <w:proofErr w:type="spellEnd"/>
+      <w:r>
+        <w:rPr>
+          <w:rFonts w:ascii="Arial" w:hAnsi="Arial" w:cs="Arial"/>
+        </w:rPr>
+        <w:t>ej.</w:t>
+      </w:r>
       <w:r>
         <w:rPr>
           <w:rFonts w:ascii="Arial" w:hAnsi="Arial" w:cs="Arial"/>
@@ -7108,21 +6939,7 @@
         <w:rPr>
           <w:rFonts w:ascii="Arial" w:hAnsi="Arial" w:cs="Arial"/>
         </w:rPr>
-        <w:t>Ejemplos: Deshacer (</w:t>
-      </w:r>
-      <w:proofErr w:type="spellStart"/>
-      <w:r>
-        <w:rPr>
-          <w:rFonts w:ascii="Arial" w:hAnsi="Arial" w:cs="Arial"/>
-        </w:rPr>
-        <w:t>Undo</w:t>
-      </w:r>
-      <w:proofErr w:type="spellEnd"/>
-      <w:r>
-        <w:rPr>
-          <w:rFonts w:ascii="Arial" w:hAnsi="Arial" w:cs="Arial"/>
-        </w:rPr>
-        <w:t xml:space="preserve">): Para comandos completados,  Abortar: Para comando en proceso y Cancelar: Para formas o conjunto de comandos. </w:t>
+        <w:t xml:space="preserve">Ejemplos: Deshacer (Undo): Para comandos completados,  Abortar: Para comando en proceso y Cancelar: Para formas o conjunto de comandos. </w:t>
       </w:r>
     </w:p>
     <w:p>
@@ -7393,7 +7210,7 @@
       <w:headerReference w:type="default" r:id="rId14"/>
       <w:footerReference w:type="default" r:id="rId15"/>
       <w:headerReference w:type="first" r:id="rId16"/>
-      <w:pgSz w:w="12240" w:h="15840"/>
+      <w:pgSz w:w="11907" w:h="16839" w:code="9"/>
       <w:pgMar w:top="1417" w:right="1701" w:bottom="0" w:left="1701" w:header="708" w:footer="708" w:gutter="0"/>
       <w:pgNumType w:start="0"/>
       <w:cols w:space="708"/>
@@ -7840,7 +7657,7 @@
         <w:noProof/>
         <w:lang w:val="es-ES"/>
       </w:rPr>
-      <w:t>5</w:t>
+      <w:t>3</w:t>
     </w:r>
     <w:r>
       <w:rPr>
@@ -7900,7 +7717,7 @@
         <w:lang w:val="es-AR" w:eastAsia="es-AR"/>
       </w:rPr>
       <w:drawing>
-        <wp:inline distT="0" distB="0" distL="0" distR="0" wp14:anchorId="18123E06" wp14:editId="0EE22068">
+        <wp:inline distT="0" distB="0" distL="0" distR="0" wp14:anchorId="270B4808" wp14:editId="76D73052">
           <wp:extent cx="1117600" cy="527539"/>
           <wp:effectExtent l="0" t="0" r="6350" b="6350"/>
           <wp:docPr id="1" name="Picture 1" descr="araña utn"/>
@@ -7971,23 +7788,7 @@
         <w:sz w:val="18"/>
         <w:szCs w:val="18"/>
       </w:rPr>
-      <w:t xml:space="preserve"> Cátedra: “INGENIERÍA DE SOFTWARE” – </w:t>
-    </w:r>
-    <w:proofErr w:type="spellStart"/>
-    <w:r>
-      <w:rPr>
-        <w:sz w:val="18"/>
-        <w:szCs w:val="18"/>
-      </w:rPr>
-      <w:t>4to</w:t>
-    </w:r>
-    <w:proofErr w:type="spellEnd"/>
-    <w:r>
-      <w:rPr>
-        <w:sz w:val="18"/>
-        <w:szCs w:val="18"/>
-      </w:rPr>
-      <w:t xml:space="preserve"> Año – 201</w:t>
+      <w:t xml:space="preserve"> Cátedra: “INGENIERÍA DE SOFTWARE” – 4to Año – 201</w:t>
     </w:r>
     <w:r>
       <w:rPr>
@@ -8118,7 +7919,7 @@
         <w:lang w:val="es-AR" w:eastAsia="es-AR"/>
       </w:rPr>
       <w:drawing>
-        <wp:inline distT="0" distB="0" distL="0" distR="0" wp14:anchorId="5A8A7D13" wp14:editId="0DED23FD">
+        <wp:inline distT="0" distB="0" distL="0" distR="0" wp14:anchorId="3865BCB1" wp14:editId="3204925E">
           <wp:extent cx="1117600" cy="527539"/>
           <wp:effectExtent l="0" t="0" r="6350" b="6350"/>
           <wp:docPr id="2" name="Picture 1" descr="araña utn"/>
@@ -8175,23 +7976,7 @@
         <w:sz w:val="18"/>
         <w:szCs w:val="18"/>
       </w:rPr>
-      <w:t xml:space="preserve"> Cátedra: “INGENIERÍA DE SOFTWARE” – </w:t>
-    </w:r>
-    <w:proofErr w:type="spellStart"/>
-    <w:r>
-      <w:rPr>
-        <w:sz w:val="18"/>
-        <w:szCs w:val="18"/>
-      </w:rPr>
-      <w:t>4to</w:t>
-    </w:r>
-    <w:proofErr w:type="spellEnd"/>
-    <w:r>
-      <w:rPr>
-        <w:sz w:val="18"/>
-        <w:szCs w:val="18"/>
-      </w:rPr>
-      <w:t xml:space="preserve"> Año – 201</w:t>
+      <w:t xml:space="preserve"> Cátedra: “INGENIERÍA DE SOFTWARE” – 4to Año – 201</w:t>
     </w:r>
     <w:r>
       <w:rPr>
@@ -11191,537 +10976,6 @@
 </w:styles>
 </file>
 
-<file path=word/glossary/document.xml><?xml version="1.0" encoding="utf-8"?>
-<w:glossaryDocument xmlns:wpc="http://schemas.microsoft.com/office/word/2010/wordprocessingCanvas" xmlns:mc="http://schemas.openxmlformats.org/markup-compatibility/2006" xmlns:o="urn:schemas-microsoft-com:office:office" xmlns:r="http://schemas.openxmlformats.org/officeDocument/2006/relationships" xmlns:m="http://schemas.openxmlformats.org/officeDocument/2006/math" xmlns:v="urn:schemas-microsoft-com:vml" xmlns:wp14="http://schemas.microsoft.com/office/word/2010/wordprocessingDrawing" xmlns:wp="http://schemas.openxmlformats.org/drawingml/2006/wordprocessingDrawing" xmlns:w10="urn:schemas-microsoft-com:office:word" xmlns:w="http://schemas.openxmlformats.org/wordprocessingml/2006/main" xmlns:w14="http://schemas.microsoft.com/office/word/2010/wordml" xmlns:wpg="http://schemas.microsoft.com/office/word/2010/wordprocessingGroup" xmlns:wpi="http://schemas.microsoft.com/office/word/2010/wordprocessingInk" xmlns:wne="http://schemas.microsoft.com/office/word/2006/wordml" xmlns:wps="http://schemas.microsoft.com/office/word/2010/wordprocessingShape" mc:Ignorable="w14 wp14"/>
-</file>
-
-<file path=word/glossary/fontTable.xml><?xml version="1.0" encoding="utf-8"?>
-<w:fonts xmlns:mc="http://schemas.openxmlformats.org/markup-compatibility/2006" xmlns:r="http://schemas.openxmlformats.org/officeDocument/2006/relationships" xmlns:w="http://schemas.openxmlformats.org/wordprocessingml/2006/main" xmlns:w14="http://schemas.microsoft.com/office/word/2010/wordml" mc:Ignorable="w14">
-  <w:font w:name="Symbol">
-    <w:panose1 w:val="05050102010706020507"/>
-    <w:charset w:val="02"/>
-    <w:family w:val="roman"/>
-    <w:pitch w:val="variable"/>
-    <w:sig w:usb0="00000000" w:usb1="10000000" w:usb2="00000000" w:usb3="00000000" w:csb0="80000000" w:csb1="00000000"/>
-  </w:font>
-  <w:font w:name="Times New Roman">
-    <w:panose1 w:val="02020603050405020304"/>
-    <w:charset w:val="00"/>
-    <w:family w:val="roman"/>
-    <w:pitch w:val="variable"/>
-    <w:sig w:usb0="E0002AFF" w:usb1="C0007841" w:usb2="00000009" w:usb3="00000000" w:csb0="000001FF" w:csb1="00000000"/>
-  </w:font>
-  <w:font w:name="Courier New">
-    <w:panose1 w:val="02070309020205020404"/>
-    <w:charset w:val="00"/>
-    <w:family w:val="modern"/>
-    <w:pitch w:val="fixed"/>
-    <w:sig w:usb0="E0002AFF" w:usb1="C0007843" w:usb2="00000009" w:usb3="00000000" w:csb0="000001FF" w:csb1="00000000"/>
-  </w:font>
-  <w:font w:name="Wingdings">
-    <w:panose1 w:val="05000000000000000000"/>
-    <w:charset w:val="02"/>
-    <w:family w:val="auto"/>
-    <w:pitch w:val="variable"/>
-    <w:sig w:usb0="00000000" w:usb1="10000000" w:usb2="00000000" w:usb3="00000000" w:csb0="80000000" w:csb1="00000000"/>
-  </w:font>
-  <w:font w:name="Calibri">
-    <w:panose1 w:val="020F0502020204030204"/>
-    <w:charset w:val="00"/>
-    <w:family w:val="swiss"/>
-    <w:pitch w:val="variable"/>
-    <w:sig w:usb0="E10002FF" w:usb1="4000ACFF" w:usb2="00000009" w:usb3="00000000" w:csb0="0000019F" w:csb1="00000000"/>
-  </w:font>
-  <w:font w:name="Tahoma">
-    <w:panose1 w:val="020B0604030504040204"/>
-    <w:charset w:val="00"/>
-    <w:family w:val="swiss"/>
-    <w:notTrueType/>
-    <w:pitch w:val="variable"/>
-    <w:sig w:usb0="00000003" w:usb1="00000000" w:usb2="00000000" w:usb3="00000000" w:csb0="00000001" w:csb1="00000000"/>
-  </w:font>
-  <w:font w:name="Arial">
-    <w:panose1 w:val="020B0604020202020204"/>
-    <w:charset w:val="00"/>
-    <w:family w:val="swiss"/>
-    <w:pitch w:val="variable"/>
-    <w:sig w:usb0="E0002AFF" w:usb1="C0007843" w:usb2="00000009" w:usb3="00000000" w:csb0="000001FF" w:csb1="00000000"/>
-  </w:font>
-  <w:font w:name="Cambria">
-    <w:panose1 w:val="02040503050406030204"/>
-    <w:charset w:val="00"/>
-    <w:family w:val="roman"/>
-    <w:pitch w:val="variable"/>
-    <w:sig w:usb0="E00002FF" w:usb1="400004FF" w:usb2="00000000" w:usb3="00000000" w:csb0="0000019F" w:csb1="00000000"/>
-  </w:font>
-</w:fonts>
-</file>
-
-<file path=word/glossary/settings.xml><?xml version="1.0" encoding="utf-8"?>
-<w:settings xmlns:mc="http://schemas.openxmlformats.org/markup-compatibility/2006" xmlns:o="urn:schemas-microsoft-com:office:office" xmlns:r="http://schemas.openxmlformats.org/officeDocument/2006/relationships" xmlns:m="http://schemas.openxmlformats.org/officeDocument/2006/math" xmlns:v="urn:schemas-microsoft-com:vml" xmlns:w10="urn:schemas-microsoft-com:office:word" xmlns:w="http://schemas.openxmlformats.org/wordprocessingml/2006/main" xmlns:w14="http://schemas.microsoft.com/office/word/2010/wordml" xmlns:sl="http://schemas.openxmlformats.org/schemaLibrary/2006/main" mc:Ignorable="w14">
-  <w:view w:val="normal"/>
-  <w:defaultTabStop w:val="708"/>
-  <w:hyphenationZone w:val="425"/>
-  <w:characterSpacingControl w:val="doNotCompress"/>
-  <w:compat>
-    <w:useFELayout/>
-    <w:compatSetting w:name="compatibilityMode" w:uri="http://schemas.microsoft.com/office/word" w:val="14"/>
-    <w:compatSetting w:name="overrideTableStyleFontSizeAndJustification" w:uri="http://schemas.microsoft.com/office/word" w:val="1"/>
-    <w:compatSetting w:name="enableOpenTypeFeatures" w:uri="http://schemas.microsoft.com/office/word" w:val="1"/>
-    <w:compatSetting w:name="doNotFlipMirrorIndents" w:uri="http://schemas.microsoft.com/office/word" w:val="1"/>
-  </w:compat>
-  <w:rsids>
-    <w:rsidRoot w:val="009E6C4E"/>
-    <w:rsid w:val="009E6C4E"/>
-    <w:rsid w:val="00E61D0C"/>
-  </w:rsids>
-  <m:mathPr>
-    <m:mathFont m:val="Cambria Math"/>
-    <m:brkBin m:val="before"/>
-    <m:brkBinSub m:val="--"/>
-    <m:smallFrac m:val="0"/>
-    <m:dispDef/>
-    <m:lMargin m:val="0"/>
-    <m:rMargin m:val="0"/>
-    <m:defJc m:val="centerGroup"/>
-    <m:wrapIndent m:val="1440"/>
-    <m:intLim m:val="subSup"/>
-    <m:naryLim m:val="undOvr"/>
-  </m:mathPr>
-  <w:themeFontLang w:val="es-AR"/>
-  <w:clrSchemeMapping w:bg1="light1" w:t1="dark1" w:bg2="light2" w:t2="dark2" w:accent1="accent1" w:accent2="accent2" w:accent3="accent3" w:accent4="accent4" w:accent5="accent5" w:accent6="accent6" w:hyperlink="hyperlink" w:followedHyperlink="followedHyperlink"/>
-  <w:decimalSymbol w:val=","/>
-  <w:listSeparator w:val=","/>
-</w:settings>
-</file>
-
-<file path=word/glossary/styles.xml><?xml version="1.0" encoding="utf-8"?>
-<w:styles xmlns:mc="http://schemas.openxmlformats.org/markup-compatibility/2006" xmlns:r="http://schemas.openxmlformats.org/officeDocument/2006/relationships" xmlns:w="http://schemas.openxmlformats.org/wordprocessingml/2006/main" xmlns:w14="http://schemas.microsoft.com/office/word/2010/wordml" mc:Ignorable="w14">
-  <w:docDefaults>
-    <w:rPrDefault>
-      <w:rPr>
-        <w:rFonts w:asciiTheme="minorHAnsi" w:eastAsiaTheme="minorEastAsia" w:hAnsiTheme="minorHAnsi" w:cstheme="minorBidi"/>
-        <w:sz w:val="22"/>
-        <w:szCs w:val="22"/>
-        <w:lang w:val="es-AR" w:eastAsia="es-AR" w:bidi="ar-SA"/>
-      </w:rPr>
-    </w:rPrDefault>
-    <w:pPrDefault>
-      <w:pPr>
-        <w:spacing w:after="200" w:line="276" w:lineRule="auto"/>
-      </w:pPr>
-    </w:pPrDefault>
-  </w:docDefaults>
-  <w:latentStyles w:defLockedState="0" w:defUIPriority="99" w:defSemiHidden="1" w:defUnhideWhenUsed="1" w:defQFormat="0" w:count="267">
-    <w:lsdException w:name="Normal" w:semiHidden="0" w:uiPriority="0" w:unhideWhenUsed="0" w:qFormat="1"/>
-    <w:lsdException w:name="heading 1" w:semiHidden="0" w:uiPriority="9" w:unhideWhenUsed="0" w:qFormat="1"/>
-    <w:lsdException w:name="heading 2" w:uiPriority="9" w:qFormat="1"/>
-    <w:lsdException w:name="heading 3" w:uiPriority="9" w:qFormat="1"/>
-    <w:lsdException w:name="heading 4" w:uiPriority="9" w:qFormat="1"/>
-    <w:lsdException w:name="heading 5" w:uiPriority="9" w:qFormat="1"/>
-    <w:lsdException w:name="heading 6" w:uiPriority="9" w:qFormat="1"/>
-    <w:lsdException w:name="heading 7" w:uiPriority="9" w:qFormat="1"/>
-    <w:lsdException w:name="heading 8" w:uiPriority="9" w:qFormat="1"/>
-    <w:lsdException w:name="heading 9" w:uiPriority="9" w:qFormat="1"/>
-    <w:lsdException w:name="toc 1" w:uiPriority="39"/>
-    <w:lsdException w:name="toc 2" w:uiPriority="39"/>
-    <w:lsdException w:name="toc 3" w:uiPriority="39"/>
-    <w:lsdException w:name="toc 4" w:uiPriority="39"/>
-    <w:lsdException w:name="toc 5" w:uiPriority="39"/>
-    <w:lsdException w:name="toc 6" w:uiPriority="39"/>
-    <w:lsdException w:name="toc 7" w:uiPriority="39"/>
-    <w:lsdException w:name="toc 8" w:uiPriority="39"/>
-    <w:lsdException w:name="toc 9" w:uiPriority="39"/>
-    <w:lsdException w:name="caption" w:uiPriority="35" w:qFormat="1"/>
-    <w:lsdException w:name="Title" w:semiHidden="0" w:uiPriority="10" w:unhideWhenUsed="0" w:qFormat="1"/>
-    <w:lsdException w:name="Default Paragraph Font" w:uiPriority="1"/>
-    <w:lsdException w:name="Subtitle" w:semiHidden="0" w:uiPriority="11" w:unhideWhenUsed="0" w:qFormat="1"/>
-    <w:lsdException w:name="Strong" w:semiHidden="0" w:uiPriority="22" w:unhideWhenUsed="0" w:qFormat="1"/>
-    <w:lsdException w:name="Emphasis" w:semiHidden="0" w:uiPriority="20" w:unhideWhenUsed="0" w:qFormat="1"/>
-    <w:lsdException w:name="Table Grid" w:semiHidden="0" w:uiPriority="59" w:unhideWhenUsed="0"/>
-    <w:lsdException w:name="Placeholder Text" w:unhideWhenUsed="0"/>
-    <w:lsdException w:name="No Spacing" w:semiHidden="0" w:uiPriority="1" w:unhideWhenUsed="0" w:qFormat="1"/>
-    <w:lsdException w:name="Light Shading" w:semiHidden="0" w:uiPriority="60" w:unhideWhenUsed="0"/>
-    <w:lsdException w:name="Light List" w:semiHidden="0" w:uiPriority="61" w:unhideWhenUsed="0"/>
-    <w:lsdException w:name="Light Grid" w:semiHidden="0" w:uiPriority="62" w:unhideWhenUsed="0"/>
-    <w:lsdException w:name="Medium Shading 1" w:semiHidden="0" w:uiPriority="63" w:unhideWhenUsed="0"/>
-    <w:lsdException w:name="Medium Shading 2" w:semiHidden="0" w:uiPriority="64" w:unhideWhenUsed="0"/>
-    <w:lsdException w:name="Medium List 1" w:semiHidden="0" w:uiPriority="65" w:unhideWhenUsed="0"/>
-    <w:lsdException w:name="Medium List 2" w:semiHidden="0" w:uiPriority="66" w:unhideWhenUsed="0"/>
-    <w:lsdException w:name="Medium Grid 1" w:semiHidden="0" w:uiPriority="67" w:unhideWhenUsed="0"/>
-    <w:lsdException w:name="Medium Grid 2" w:semiHidden="0" w:uiPriority="68" w:unhideWhenUsed="0"/>
-    <w:lsdException w:name="Medium Grid 3" w:semiHidden="0" w:uiPriority="69" w:unhideWhenUsed="0"/>
-    <w:lsdException w:name="Dark List" w:semiHidden="0" w:uiPriority="70" w:unhideWhenUsed="0"/>
-    <w:lsdException w:name="Colorful Shading" w:semiHidden="0" w:uiPriority="71" w:unhideWhenUsed="0"/>
-    <w:lsdException w:name="Colorful List" w:semiHidden="0" w:uiPriority="72" w:unhideWhenUsed="0"/>
-    <w:lsdException w:name="Colorful Grid" w:semiHidden="0" w:uiPriority="73" w:unhideWhenUsed="0"/>
-    <w:lsdException w:name="Light Shading Accent 1" w:semiHidden="0" w:uiPriority="60" w:unhideWhenUsed="0"/>
-    <w:lsdException w:name="Light List Accent 1" w:semiHidden="0" w:uiPriority="61" w:unhideWhenUsed="0"/>
-    <w:lsdException w:name="Light Grid Accent 1" w:semiHidden="0" w:uiPriority="62" w:unhideWhenUsed="0"/>
-    <w:lsdException w:name="Medium Shading 1 Accent 1" w:semiHidden="0" w:uiPriority="63" w:unhideWhenUsed="0"/>
-    <w:lsdException w:name="Medium Shading 2 Accent 1" w:semiHidden="0" w:uiPriority="64" w:unhideWhenUsed="0"/>
-    <w:lsdException w:name="Medium List 1 Accent 1" w:semiHidden="0" w:uiPriority="65" w:unhideWhenUsed="0"/>
-    <w:lsdException w:name="Revision" w:unhideWhenUsed="0"/>
-    <w:lsdException w:name="List Paragraph" w:semiHidden="0" w:uiPriority="34" w:unhideWhenUsed="0" w:qFormat="1"/>
-    <w:lsdException w:name="Quote" w:semiHidden="0" w:uiPriority="29" w:unhideWhenUsed="0" w:qFormat="1"/>
-    <w:lsdException w:name="Intense Quote" w:semiHidden="0" w:uiPriority="30" w:unhideWhenUsed="0" w:qFormat="1"/>
-    <w:lsdException w:name="Medium List 2 Accent 1" w:semiHidden="0" w:uiPriority="66" w:unhideWhenUsed="0"/>
-    <w:lsdException w:name="Medium Grid 1 Accent 1" w:semiHidden="0" w:uiPriority="67" w:unhideWhenUsed="0"/>
-    <w:lsdException w:name="Medium Grid 2 Accent 1" w:semiHidden="0" w:uiPriority="68" w:unhideWhenUsed="0"/>
-    <w:lsdException w:name="Medium Grid 3 Accent 1" w:semiHidden="0" w:uiPriority="69" w:unhideWhenUsed="0"/>
-    <w:lsdException w:name="Dark List Accent 1" w:semiHidden="0" w:uiPriority="70" w:unhideWhenUsed="0"/>
-    <w:lsdException w:name="Colorful Shading Accent 1" w:semiHidden="0" w:uiPriority="71" w:unhideWhenUsed="0"/>
-    <w:lsdException w:name="Colorful List Accent 1" w:semiHidden="0" w:uiPriority="72" w:unhideWhenUsed="0"/>
-    <w:lsdException w:name="Colorful Grid Accent 1" w:semiHidden="0" w:uiPriority="73" w:unhideWhenUsed="0"/>
-    <w:lsdException w:name="Light Shading Accent 2" w:semiHidden="0" w:uiPriority="60" w:unhideWhenUsed="0"/>
-    <w:lsdException w:name="Light List Accent 2" w:semiHidden="0" w:uiPriority="61" w:unhideWhenUsed="0"/>
-    <w:lsdException w:name="Light Grid Accent 2" w:semiHidden="0" w:uiPriority="62" w:unhideWhenUsed="0"/>
-    <w:lsdException w:name="Medium Shading 1 Accent 2" w:semiHidden="0" w:uiPriority="63" w:unhideWhenUsed="0"/>
-    <w:lsdException w:name="Medium Shading 2 Accent 2" w:semiHidden="0" w:uiPriority="64" w:unhideWhenUsed="0"/>
-    <w:lsdException w:name="Medium List 1 Accent 2" w:semiHidden="0" w:uiPriority="65" w:unhideWhenUsed="0"/>
-    <w:lsdException w:name="Medium List 2 Accent 2" w:semiHidden="0" w:uiPriority="66" w:unhideWhenUsed="0"/>
-    <w:lsdException w:name="Medium Grid 1 Accent 2" w:semiHidden="0" w:uiPriority="67" w:unhideWhenUsed="0"/>
-    <w:lsdException w:name="Medium Grid 2 Accent 2" w:semiHidden="0" w:uiPriority="68" w:unhideWhenUsed="0"/>
-    <w:lsdException w:name="Medium Grid 3 Accent 2" w:semiHidden="0" w:uiPriority="69" w:unhideWhenUsed="0"/>
-    <w:lsdException w:name="Dark List Accent 2" w:semiHidden="0" w:uiPriority="70" w:unhideWhenUsed="0"/>
-    <w:lsdException w:name="Colorful Shading Accent 2" w:semiHidden="0" w:uiPriority="71" w:unhideWhenUsed="0"/>
-    <w:lsdException w:name="Colorful List Accent 2" w:semiHidden="0" w:uiPriority="72" w:unhideWhenUsed="0"/>
-    <w:lsdException w:name="Colorful Grid Accent 2" w:semiHidden="0" w:uiPriority="73" w:unhideWhenUsed="0"/>
-    <w:lsdException w:name="Light Shading Accent 3" w:semiHidden="0" w:uiPriority="60" w:unhideWhenUsed="0"/>
-    <w:lsdException w:name="Light List Accent 3" w:semiHidden="0" w:uiPriority="61" w:unhideWhenUsed="0"/>
-    <w:lsdException w:name="Light Grid Accent 3" w:semiHidden="0" w:uiPriority="62" w:unhideWhenUsed="0"/>
-    <w:lsdException w:name="Medium Shading 1 Accent 3" w:semiHidden="0" w:uiPriority="63" w:unhideWhenUsed="0"/>
-    <w:lsdException w:name="Medium Shading 2 Accent 3" w:semiHidden="0" w:uiPriority="64" w:unhideWhenUsed="0"/>
-    <w:lsdException w:name="Medium List 1 Accent 3" w:semiHidden="0" w:uiPriority="65" w:unhideWhenUsed="0"/>
-    <w:lsdException w:name="Medium List 2 Accent 3" w:semiHidden="0" w:uiPriority="66" w:unhideWhenUsed="0"/>
-    <w:lsdException w:name="Medium Grid 1 Accent 3" w:semiHidden="0" w:uiPriority="67" w:unhideWhenUsed="0"/>
-    <w:lsdException w:name="Medium Grid 2 Accent 3" w:semiHidden="0" w:uiPriority="68" w:unhideWhenUsed="0"/>
-    <w:lsdException w:name="Medium Grid 3 Accent 3" w:semiHidden="0" w:uiPriority="69" w:unhideWhenUsed="0"/>
-    <w:lsdException w:name="Dark List Accent 3" w:semiHidden="0" w:uiPriority="70" w:unhideWhenUsed="0"/>
-    <w:lsdException w:name="Colorful Shading Accent 3" w:semiHidden="0" w:uiPriority="71" w:unhideWhenUsed="0"/>
-    <w:lsdException w:name="Colorful List Accent 3" w:semiHidden="0" w:uiPriority="72" w:unhideWhenUsed="0"/>
-    <w:lsdException w:name="Colorful Grid Accent 3" w:semiHidden="0" w:uiPriority="73" w:unhideWhenUsed="0"/>
-    <w:lsdException w:name="Light Shading Accent 4" w:semiHidden="0" w:uiPriority="60" w:unhideWhenUsed="0"/>
-    <w:lsdException w:name="Light List Accent 4" w:semiHidden="0" w:uiPriority="61" w:unhideWhenUsed="0"/>
-    <w:lsdException w:name="Light Grid Accent 4" w:semiHidden="0" w:uiPriority="62" w:unhideWhenUsed="0"/>
-    <w:lsdException w:name="Medium Shading 1 Accent 4" w:semiHidden="0" w:uiPriority="63" w:unhideWhenUsed="0"/>
-    <w:lsdException w:name="Medium Shading 2 Accent 4" w:semiHidden="0" w:uiPriority="64" w:unhideWhenUsed="0"/>
-    <w:lsdException w:name="Medium List 1 Accent 4" w:semiHidden="0" w:uiPriority="65" w:unhideWhenUsed="0"/>
-    <w:lsdException w:name="Medium List 2 Accent 4" w:semiHidden="0" w:uiPriority="66" w:unhideWhenUsed="0"/>
-    <w:lsdException w:name="Medium Grid 1 Accent 4" w:semiHidden="0" w:uiPriority="67" w:unhideWhenUsed="0"/>
-    <w:lsdException w:name="Medium Grid 2 Accent 4" w:semiHidden="0" w:uiPriority="68" w:unhideWhenUsed="0"/>
-    <w:lsdException w:name="Medium Grid 3 Accent 4" w:semiHidden="0" w:uiPriority="69" w:unhideWhenUsed="0"/>
-    <w:lsdException w:name="Dark List Accent 4" w:semiHidden="0" w:uiPriority="70" w:unhideWhenUsed="0"/>
-    <w:lsdException w:name="Colorful Shading Accent 4" w:semiHidden="0" w:uiPriority="71" w:unhideWhenUsed="0"/>
-    <w:lsdException w:name="Colorful List Accent 4" w:semiHidden="0" w:uiPriority="72" w:unhideWhenUsed="0"/>
-    <w:lsdException w:name="Colorful Grid Accent 4" w:semiHidden="0" w:uiPriority="73" w:unhideWhenUsed="0"/>
-    <w:lsdException w:name="Light Shading Accent 5" w:semiHidden="0" w:uiPriority="60" w:unhideWhenUsed="0"/>
-    <w:lsdException w:name="Light List Accent 5" w:semiHidden="0" w:uiPriority="61" w:unhideWhenUsed="0"/>
-    <w:lsdException w:name="Light Grid Accent 5" w:semiHidden="0" w:uiPriority="62" w:unhideWhenUsed="0"/>
-    <w:lsdException w:name="Medium Shading 1 Accent 5" w:semiHidden="0" w:uiPriority="63" w:unhideWhenUsed="0"/>
-    <w:lsdException w:name="Medium Shading 2 Accent 5" w:semiHidden="0" w:uiPriority="64" w:unhideWhenUsed="0"/>
-    <w:lsdException w:name="Medium List 1 Accent 5" w:semiHidden="0" w:uiPriority="65" w:unhideWhenUsed="0"/>
-    <w:lsdException w:name="Medium List 2 Accent 5" w:semiHidden="0" w:uiPriority="66" w:unhideWhenUsed="0"/>
-    <w:lsdException w:name="Medium Grid 1 Accent 5" w:semiHidden="0" w:uiPriority="67" w:unhideWhenUsed="0"/>
-    <w:lsdException w:name="Medium Grid 2 Accent 5" w:semiHidden="0" w:uiPriority="68" w:unhideWhenUsed="0"/>
-    <w:lsdException w:name="Medium Grid 3 Accent 5" w:semiHidden="0" w:uiPriority="69" w:unhideWhenUsed="0"/>
-    <w:lsdException w:name="Dark List Accent 5" w:semiHidden="0" w:uiPriority="70" w:unhideWhenUsed="0"/>
-    <w:lsdException w:name="Colorful Shading Accent 5" w:semiHidden="0" w:uiPriority="71" w:unhideWhenUsed="0"/>
-    <w:lsdException w:name="Colorful List Accent 5" w:semiHidden="0" w:uiPriority="72" w:unhideWhenUsed="0"/>
-    <w:lsdException w:name="Colorful Grid Accent 5" w:semiHidden="0" w:uiPriority="73" w:unhideWhenUsed="0"/>
-    <w:lsdException w:name="Light Shading Accent 6" w:semiHidden="0" w:uiPriority="60" w:unhideWhenUsed="0"/>
-    <w:lsdException w:name="Light List Accent 6" w:semiHidden="0" w:uiPriority="61" w:unhideWhenUsed="0"/>
-    <w:lsdException w:name="Light Grid Accent 6" w:semiHidden="0" w:uiPriority="62" w:unhideWhenUsed="0"/>
-    <w:lsdException w:name="Medium Shading 1 Accent 6" w:semiHidden="0" w:uiPriority="63" w:unhideWhenUsed="0"/>
-    <w:lsdException w:name="Medium Shading 2 Accent 6" w:semiHidden="0" w:uiPriority="64" w:unhideWhenUsed="0"/>
-    <w:lsdException w:name="Medium List 1 Accent 6" w:semiHidden="0" w:uiPriority="65" w:unhideWhenUsed="0"/>
-    <w:lsdException w:name="Medium List 2 Accent 6" w:semiHidden="0" w:uiPriority="66" w:unhideWhenUsed="0"/>
-    <w:lsdException w:name="Medium Grid 1 Accent 6" w:semiHidden="0" w:uiPriority="67" w:unhideWhenUsed="0"/>
-    <w:lsdException w:name="Medium Grid 2 Accent 6" w:semiHidden="0" w:uiPriority="68" w:unhideWhenUsed="0"/>
-    <w:lsdException w:name="Medium Grid 3 Accent 6" w:semiHidden="0" w:uiPriority="69" w:unhideWhenUsed="0"/>
-    <w:lsdException w:name="Dark List Accent 6" w:semiHidden="0" w:uiPriority="70" w:unhideWhenUsed="0"/>
-    <w:lsdException w:name="Colorful Shading Accent 6" w:semiHidden="0" w:uiPriority="71" w:unhideWhenUsed="0"/>
-    <w:lsdException w:name="Colorful List Accent 6" w:semiHidden="0" w:uiPriority="72" w:unhideWhenUsed="0"/>
-    <w:lsdException w:name="Colorful Grid Accent 6" w:semiHidden="0" w:uiPriority="73" w:unhideWhenUsed="0"/>
-    <w:lsdException w:name="Subtle Emphasis" w:semiHidden="0" w:uiPriority="19" w:unhideWhenUsed="0" w:qFormat="1"/>
-    <w:lsdException w:name="Intense Emphasis" w:semiHidden="0" w:uiPriority="21" w:unhideWhenUsed="0" w:qFormat="1"/>
-    <w:lsdException w:name="Subtle Reference" w:semiHidden="0" w:uiPriority="31" w:unhideWhenUsed="0" w:qFormat="1"/>
-    <w:lsdException w:name="Intense Reference" w:semiHidden="0" w:uiPriority="32" w:unhideWhenUsed="0" w:qFormat="1"/>
-    <w:lsdException w:name="Book Title" w:semiHidden="0" w:uiPriority="33" w:unhideWhenUsed="0" w:qFormat="1"/>
-    <w:lsdException w:name="Bibliography" w:uiPriority="37"/>
-    <w:lsdException w:name="TOC Heading" w:uiPriority="39" w:qFormat="1"/>
-  </w:latentStyles>
-  <w:style w:type="paragraph" w:default="1" w:styleId="Normal">
-    <w:name w:val="Normal"/>
-    <w:qFormat/>
-  </w:style>
-  <w:style w:type="character" w:default="1" w:styleId="Fuentedeprrafopredeter">
-    <w:name w:val="Default Paragraph Font"/>
-    <w:uiPriority w:val="1"/>
-    <w:semiHidden/>
-    <w:unhideWhenUsed/>
-  </w:style>
-  <w:style w:type="table" w:default="1" w:styleId="Tablanormal">
-    <w:name w:val="Normal Table"/>
-    <w:uiPriority w:val="99"/>
-    <w:semiHidden/>
-    <w:unhideWhenUsed/>
-    <w:tblPr>
-      <w:tblInd w:w="0" w:type="dxa"/>
-      <w:tblCellMar>
-        <w:top w:w="0" w:type="dxa"/>
-        <w:left w:w="108" w:type="dxa"/>
-        <w:bottom w:w="0" w:type="dxa"/>
-        <w:right w:w="108" w:type="dxa"/>
-      </w:tblCellMar>
-    </w:tblPr>
-  </w:style>
-  <w:style w:type="numbering" w:default="1" w:styleId="Sinlista">
-    <w:name w:val="No List"/>
-    <w:uiPriority w:val="99"/>
-    <w:semiHidden/>
-    <w:unhideWhenUsed/>
-  </w:style>
-  <w:style w:type="paragraph" w:customStyle="1" w:styleId="9B32B0BFCEA84218A6C137EA4BF3D127">
-    <w:name w:val="9B32B0BFCEA84218A6C137EA4BF3D127"/>
-    <w:rsid w:val="009E6C4E"/>
-  </w:style>
-  <w:style w:type="paragraph" w:customStyle="1" w:styleId="8128CE4E04104E9AA9CF5309B92DE403">
-    <w:name w:val="8128CE4E04104E9AA9CF5309B92DE403"/>
-    <w:rsid w:val="009E6C4E"/>
-  </w:style>
-  <w:style w:type="paragraph" w:customStyle="1" w:styleId="9381EFC16BE2474B914015827C3823DA">
-    <w:name w:val="9381EFC16BE2474B914015827C3823DA"/>
-    <w:rsid w:val="009E6C4E"/>
-  </w:style>
-  <w:style w:type="paragraph" w:customStyle="1" w:styleId="A25E8BD7AFCB433880C7831FF394E779">
-    <w:name w:val="A25E8BD7AFCB433880C7831FF394E779"/>
-    <w:rsid w:val="009E6C4E"/>
-  </w:style>
-  <w:style w:type="paragraph" w:customStyle="1" w:styleId="12C5297F6E2A4DC79EB0A1AC952AC4B9">
-    <w:name w:val="12C5297F6E2A4DC79EB0A1AC952AC4B9"/>
-    <w:rsid w:val="009E6C4E"/>
-  </w:style>
-</w:styles>
-</file>
-
-<file path=word/glossary/stylesWithEffects.xml><?xml version="1.0" encoding="utf-8"?>
-<w:styles xmlns:wpc="http://schemas.microsoft.com/office/word/2010/wordprocessingCanvas" xmlns:mc="http://schemas.openxmlformats.org/markup-compatibility/2006" xmlns:o="urn:schemas-microsoft-com:office:office" xmlns:r="http://schemas.openxmlformats.org/officeDocument/2006/relationships" xmlns:m="http://schemas.openxmlformats.org/officeDocument/2006/math" xmlns:v="urn:schemas-microsoft-com:vml" xmlns:wp14="http://schemas.microsoft.com/office/word/2010/wordprocessingDrawing" xmlns:wp="http://schemas.openxmlformats.org/drawingml/2006/wordprocessingDrawing" xmlns:w10="urn:schemas-microsoft-com:office:word" xmlns:w="http://schemas.openxmlformats.org/wordprocessingml/2006/main" xmlns:w14="http://schemas.microsoft.com/office/word/2010/wordml" xmlns:wpg="http://schemas.microsoft.com/office/word/2010/wordprocessingGroup" xmlns:wpi="http://schemas.microsoft.com/office/word/2010/wordprocessingInk" xmlns:wne="http://schemas.microsoft.com/office/word/2006/wordml" xmlns:wps="http://schemas.microsoft.com/office/word/2010/wordprocessingShape" mc:Ignorable="w14 wp14">
-  <w:docDefaults>
-    <w:rPrDefault>
-      <w:rPr>
-        <w:rFonts w:asciiTheme="minorHAnsi" w:eastAsiaTheme="minorEastAsia" w:hAnsiTheme="minorHAnsi" w:cstheme="minorBidi"/>
-        <w:sz w:val="22"/>
-        <w:szCs w:val="22"/>
-        <w:lang w:val="es-AR" w:eastAsia="es-AR" w:bidi="ar-SA"/>
-      </w:rPr>
-    </w:rPrDefault>
-    <w:pPrDefault>
-      <w:pPr>
-        <w:spacing w:after="200" w:line="276" w:lineRule="auto"/>
-      </w:pPr>
-    </w:pPrDefault>
-  </w:docDefaults>
-  <w:latentStyles w:defLockedState="0" w:defUIPriority="99" w:defSemiHidden="1" w:defUnhideWhenUsed="1" w:defQFormat="0" w:count="267">
-    <w:lsdException w:name="Normal" w:semiHidden="0" w:uiPriority="0" w:unhideWhenUsed="0" w:qFormat="1"/>
-    <w:lsdException w:name="heading 1" w:semiHidden="0" w:uiPriority="9" w:unhideWhenUsed="0" w:qFormat="1"/>
-    <w:lsdException w:name="heading 2" w:uiPriority="9" w:qFormat="1"/>
-    <w:lsdException w:name="heading 3" w:uiPriority="9" w:qFormat="1"/>
-    <w:lsdException w:name="heading 4" w:uiPriority="9" w:qFormat="1"/>
-    <w:lsdException w:name="heading 5" w:uiPriority="9" w:qFormat="1"/>
-    <w:lsdException w:name="heading 6" w:uiPriority="9" w:qFormat="1"/>
-    <w:lsdException w:name="heading 7" w:uiPriority="9" w:qFormat="1"/>
-    <w:lsdException w:name="heading 8" w:uiPriority="9" w:qFormat="1"/>
-    <w:lsdException w:name="heading 9" w:uiPriority="9" w:qFormat="1"/>
-    <w:lsdException w:name="toc 1" w:uiPriority="39"/>
-    <w:lsdException w:name="toc 2" w:uiPriority="39"/>
-    <w:lsdException w:name="toc 3" w:uiPriority="39"/>
-    <w:lsdException w:name="toc 4" w:uiPriority="39"/>
-    <w:lsdException w:name="toc 5" w:uiPriority="39"/>
-    <w:lsdException w:name="toc 6" w:uiPriority="39"/>
-    <w:lsdException w:name="toc 7" w:uiPriority="39"/>
-    <w:lsdException w:name="toc 8" w:uiPriority="39"/>
-    <w:lsdException w:name="toc 9" w:uiPriority="39"/>
-    <w:lsdException w:name="caption" w:uiPriority="35" w:qFormat="1"/>
-    <w:lsdException w:name="Title" w:semiHidden="0" w:uiPriority="10" w:unhideWhenUsed="0" w:qFormat="1"/>
-    <w:lsdException w:name="Default Paragraph Font" w:uiPriority="1"/>
-    <w:lsdException w:name="Subtitle" w:semiHidden="0" w:uiPriority="11" w:unhideWhenUsed="0" w:qFormat="1"/>
-    <w:lsdException w:name="Strong" w:semiHidden="0" w:uiPriority="22" w:unhideWhenUsed="0" w:qFormat="1"/>
-    <w:lsdException w:name="Emphasis" w:semiHidden="0" w:uiPriority="20" w:unhideWhenUsed="0" w:qFormat="1"/>
-    <w:lsdException w:name="Table Grid" w:semiHidden="0" w:uiPriority="59" w:unhideWhenUsed="0"/>
-    <w:lsdException w:name="Placeholder Text" w:unhideWhenUsed="0"/>
-    <w:lsdException w:name="No Spacing" w:semiHidden="0" w:uiPriority="1" w:unhideWhenUsed="0" w:qFormat="1"/>
-    <w:lsdException w:name="Light Shading" w:semiHidden="0" w:uiPriority="60" w:unhideWhenUsed="0"/>
-    <w:lsdException w:name="Light List" w:semiHidden="0" w:uiPriority="61" w:unhideWhenUsed="0"/>
-    <w:lsdException w:name="Light Grid" w:semiHidden="0" w:uiPriority="62" w:unhideWhenUsed="0"/>
-    <w:lsdException w:name="Medium Shading 1" w:semiHidden="0" w:uiPriority="63" w:unhideWhenUsed="0"/>
-    <w:lsdException w:name="Medium Shading 2" w:semiHidden="0" w:uiPriority="64" w:unhideWhenUsed="0"/>
-    <w:lsdException w:name="Medium List 1" w:semiHidden="0" w:uiPriority="65" w:unhideWhenUsed="0"/>
-    <w:lsdException w:name="Medium List 2" w:semiHidden="0" w:uiPriority="66" w:unhideWhenUsed="0"/>
-    <w:lsdException w:name="Medium Grid 1" w:semiHidden="0" w:uiPriority="67" w:unhideWhenUsed="0"/>
-    <w:lsdException w:name="Medium Grid 2" w:semiHidden="0" w:uiPriority="68" w:unhideWhenUsed="0"/>
-    <w:lsdException w:name="Medium Grid 3" w:semiHidden="0" w:uiPriority="69" w:unhideWhenUsed="0"/>
-    <w:lsdException w:name="Dark List" w:semiHidden="0" w:uiPriority="70" w:unhideWhenUsed="0"/>
-    <w:lsdException w:name="Colorful Shading" w:semiHidden="0" w:uiPriority="71" w:unhideWhenUsed="0"/>
-    <w:lsdException w:name="Colorful List" w:semiHidden="0" w:uiPriority="72" w:unhideWhenUsed="0"/>
-    <w:lsdException w:name="Colorful Grid" w:semiHidden="0" w:uiPriority="73" w:unhideWhenUsed="0"/>
-    <w:lsdException w:name="Light Shading Accent 1" w:semiHidden="0" w:uiPriority="60" w:unhideWhenUsed="0"/>
-    <w:lsdException w:name="Light List Accent 1" w:semiHidden="0" w:uiPriority="61" w:unhideWhenUsed="0"/>
-    <w:lsdException w:name="Light Grid Accent 1" w:semiHidden="0" w:uiPriority="62" w:unhideWhenUsed="0"/>
-    <w:lsdException w:name="Medium Shading 1 Accent 1" w:semiHidden="0" w:uiPriority="63" w:unhideWhenUsed="0"/>
-    <w:lsdException w:name="Medium Shading 2 Accent 1" w:semiHidden="0" w:uiPriority="64" w:unhideWhenUsed="0"/>
-    <w:lsdException w:name="Medium List 1 Accent 1" w:semiHidden="0" w:uiPriority="65" w:unhideWhenUsed="0"/>
-    <w:lsdException w:name="Revision" w:unhideWhenUsed="0"/>
-    <w:lsdException w:name="List Paragraph" w:semiHidden="0" w:uiPriority="34" w:unhideWhenUsed="0" w:qFormat="1"/>
-    <w:lsdException w:name="Quote" w:semiHidden="0" w:uiPriority="29" w:unhideWhenUsed="0" w:qFormat="1"/>
-    <w:lsdException w:name="Intense Quote" w:semiHidden="0" w:uiPriority="30" w:unhideWhenUsed="0" w:qFormat="1"/>
-    <w:lsdException w:name="Medium List 2 Accent 1" w:semiHidden="0" w:uiPriority="66" w:unhideWhenUsed="0"/>
-    <w:lsdException w:name="Medium Grid 1 Accent 1" w:semiHidden="0" w:uiPriority="67" w:unhideWhenUsed="0"/>
-    <w:lsdException w:name="Medium Grid 2 Accent 1" w:semiHidden="0" w:uiPriority="68" w:unhideWhenUsed="0"/>
-    <w:lsdException w:name="Medium Grid 3 Accent 1" w:semiHidden="0" w:uiPriority="69" w:unhideWhenUsed="0"/>
-    <w:lsdException w:name="Dark List Accent 1" w:semiHidden="0" w:uiPriority="70" w:unhideWhenUsed="0"/>
-    <w:lsdException w:name="Colorful Shading Accent 1" w:semiHidden="0" w:uiPriority="71" w:unhideWhenUsed="0"/>
-    <w:lsdException w:name="Colorful List Accent 1" w:semiHidden="0" w:uiPriority="72" w:unhideWhenUsed="0"/>
-    <w:lsdException w:name="Colorful Grid Accent 1" w:semiHidden="0" w:uiPriority="73" w:unhideWhenUsed="0"/>
-    <w:lsdException w:name="Light Shading Accent 2" w:semiHidden="0" w:uiPriority="60" w:unhideWhenUsed="0"/>
-    <w:lsdException w:name="Light List Accent 2" w:semiHidden="0" w:uiPriority="61" w:unhideWhenUsed="0"/>
-    <w:lsdException w:name="Light Grid Accent 2" w:semiHidden="0" w:uiPriority="62" w:unhideWhenUsed="0"/>
-    <w:lsdException w:name="Medium Shading 1 Accent 2" w:semiHidden="0" w:uiPriority="63" w:unhideWhenUsed="0"/>
-    <w:lsdException w:name="Medium Shading 2 Accent 2" w:semiHidden="0" w:uiPriority="64" w:unhideWhenUsed="0"/>
-    <w:lsdException w:name="Medium List 1 Accent 2" w:semiHidden="0" w:uiPriority="65" w:unhideWhenUsed="0"/>
-    <w:lsdException w:name="Medium List 2 Accent 2" w:semiHidden="0" w:uiPriority="66" w:unhideWhenUsed="0"/>
-    <w:lsdException w:name="Medium Grid 1 Accent 2" w:semiHidden="0" w:uiPriority="67" w:unhideWhenUsed="0"/>
-    <w:lsdException w:name="Medium Grid 2 Accent 2" w:semiHidden="0" w:uiPriority="68" w:unhideWhenUsed="0"/>
-    <w:lsdException w:name="Medium Grid 3 Accent 2" w:semiHidden="0" w:uiPriority="69" w:unhideWhenUsed="0"/>
-    <w:lsdException w:name="Dark List Accent 2" w:semiHidden="0" w:uiPriority="70" w:unhideWhenUsed="0"/>
-    <w:lsdException w:name="Colorful Shading Accent 2" w:semiHidden="0" w:uiPriority="71" w:unhideWhenUsed="0"/>
-    <w:lsdException w:name="Colorful List Accent 2" w:semiHidden="0" w:uiPriority="72" w:unhideWhenUsed="0"/>
-    <w:lsdException w:name="Colorful Grid Accent 2" w:semiHidden="0" w:uiPriority="73" w:unhideWhenUsed="0"/>
-    <w:lsdException w:name="Light Shading Accent 3" w:semiHidden="0" w:uiPriority="60" w:unhideWhenUsed="0"/>
-    <w:lsdException w:name="Light List Accent 3" w:semiHidden="0" w:uiPriority="61" w:unhideWhenUsed="0"/>
-    <w:lsdException w:name="Light Grid Accent 3" w:semiHidden="0" w:uiPriority="62" w:unhideWhenUsed="0"/>
-    <w:lsdException w:name="Medium Shading 1 Accent 3" w:semiHidden="0" w:uiPriority="63" w:unhideWhenUsed="0"/>
-    <w:lsdException w:name="Medium Shading 2 Accent 3" w:semiHidden="0" w:uiPriority="64" w:unhideWhenUsed="0"/>
-    <w:lsdException w:name="Medium List 1 Accent 3" w:semiHidden="0" w:uiPriority="65" w:unhideWhenUsed="0"/>
-    <w:lsdException w:name="Medium List 2 Accent 3" w:semiHidden="0" w:uiPriority="66" w:unhideWhenUsed="0"/>
-    <w:lsdException w:name="Medium Grid 1 Accent 3" w:semiHidden="0" w:uiPriority="67" w:unhideWhenUsed="0"/>
-    <w:lsdException w:name="Medium Grid 2 Accent 3" w:semiHidden="0" w:uiPriority="68" w:unhideWhenUsed="0"/>
-    <w:lsdException w:name="Medium Grid 3 Accent 3" w:semiHidden="0" w:uiPriority="69" w:unhideWhenUsed="0"/>
-    <w:lsdException w:name="Dark List Accent 3" w:semiHidden="0" w:uiPriority="70" w:unhideWhenUsed="0"/>
-    <w:lsdException w:name="Colorful Shading Accent 3" w:semiHidden="0" w:uiPriority="71" w:unhideWhenUsed="0"/>
-    <w:lsdException w:name="Colorful List Accent 3" w:semiHidden="0" w:uiPriority="72" w:unhideWhenUsed="0"/>
-    <w:lsdException w:name="Colorful Grid Accent 3" w:semiHidden="0" w:uiPriority="73" w:unhideWhenUsed="0"/>
-    <w:lsdException w:name="Light Shading Accent 4" w:semiHidden="0" w:uiPriority="60" w:unhideWhenUsed="0"/>
-    <w:lsdException w:name="Light List Accent 4" w:semiHidden="0" w:uiPriority="61" w:unhideWhenUsed="0"/>
-    <w:lsdException w:name="Light Grid Accent 4" w:semiHidden="0" w:uiPriority="62" w:unhideWhenUsed="0"/>
-    <w:lsdException w:name="Medium Shading 1 Accent 4" w:semiHidden="0" w:uiPriority="63" w:unhideWhenUsed="0"/>
-    <w:lsdException w:name="Medium Shading 2 Accent 4" w:semiHidden="0" w:uiPriority="64" w:unhideWhenUsed="0"/>
-    <w:lsdException w:name="Medium List 1 Accent 4" w:semiHidden="0" w:uiPriority="65" w:unhideWhenUsed="0"/>
-    <w:lsdException w:name="Medium List 2 Accent 4" w:semiHidden="0" w:uiPriority="66" w:unhideWhenUsed="0"/>
-    <w:lsdException w:name="Medium Grid 1 Accent 4" w:semiHidden="0" w:uiPriority="67" w:unhideWhenUsed="0"/>
-    <w:lsdException w:name="Medium Grid 2 Accent 4" w:semiHidden="0" w:uiPriority="68" w:unhideWhenUsed="0"/>
-    <w:lsdException w:name="Medium Grid 3 Accent 4" w:semiHidden="0" w:uiPriority="69" w:unhideWhenUsed="0"/>
-    <w:lsdException w:name="Dark List Accent 4" w:semiHidden="0" w:uiPriority="70" w:unhideWhenUsed="0"/>
-    <w:lsdException w:name="Colorful Shading Accent 4" w:semiHidden="0" w:uiPriority="71" w:unhideWhenUsed="0"/>
-    <w:lsdException w:name="Colorful List Accent 4" w:semiHidden="0" w:uiPriority="72" w:unhideWhenUsed="0"/>
-    <w:lsdException w:name="Colorful Grid Accent 4" w:semiHidden="0" w:uiPriority="73" w:unhideWhenUsed="0"/>
-    <w:lsdException w:name="Light Shading Accent 5" w:semiHidden="0" w:uiPriority="60" w:unhideWhenUsed="0"/>
-    <w:lsdException w:name="Light List Accent 5" w:semiHidden="0" w:uiPriority="61" w:unhideWhenUsed="0"/>
-    <w:lsdException w:name="Light Grid Accent 5" w:semiHidden="0" w:uiPriority="62" w:unhideWhenUsed="0"/>
-    <w:lsdException w:name="Medium Shading 1 Accent 5" w:semiHidden="0" w:uiPriority="63" w:unhideWhenUsed="0"/>
-    <w:lsdException w:name="Medium Shading 2 Accent 5" w:semiHidden="0" w:uiPriority="64" w:unhideWhenUsed="0"/>
-    <w:lsdException w:name="Medium List 1 Accent 5" w:semiHidden="0" w:uiPriority="65" w:unhideWhenUsed="0"/>
-    <w:lsdException w:name="Medium List 2 Accent 5" w:semiHidden="0" w:uiPriority="66" w:unhideWhenUsed="0"/>
-    <w:lsdException w:name="Medium Grid 1 Accent 5" w:semiHidden="0" w:uiPriority="67" w:unhideWhenUsed="0"/>
-    <w:lsdException w:name="Medium Grid 2 Accent 5" w:semiHidden="0" w:uiPriority="68" w:unhideWhenUsed="0"/>
-    <w:lsdException w:name="Medium Grid 3 Accent 5" w:semiHidden="0" w:uiPriority="69" w:unhideWhenUsed="0"/>
-    <w:lsdException w:name="Dark List Accent 5" w:semiHidden="0" w:uiPriority="70" w:unhideWhenUsed="0"/>
-    <w:lsdException w:name="Colorful Shading Accent 5" w:semiHidden="0" w:uiPriority="71" w:unhideWhenUsed="0"/>
-    <w:lsdException w:name="Colorful List Accent 5" w:semiHidden="0" w:uiPriority="72" w:unhideWhenUsed="0"/>
-    <w:lsdException w:name="Colorful Grid Accent 5" w:semiHidden="0" w:uiPriority="73" w:unhideWhenUsed="0"/>
-    <w:lsdException w:name="Light Shading Accent 6" w:semiHidden="0" w:uiPriority="60" w:unhideWhenUsed="0"/>
-    <w:lsdException w:name="Light List Accent 6" w:semiHidden="0" w:uiPriority="61" w:unhideWhenUsed="0"/>
-    <w:lsdException w:name="Light Grid Accent 6" w:semiHidden="0" w:uiPriority="62" w:unhideWhenUsed="0"/>
-    <w:lsdException w:name="Medium Shading 1 Accent 6" w:semiHidden="0" w:uiPriority="63" w:unhideWhenUsed="0"/>
-    <w:lsdException w:name="Medium Shading 2 Accent 6" w:semiHidden="0" w:uiPriority="64" w:unhideWhenUsed="0"/>
-    <w:lsdException w:name="Medium List 1 Accent 6" w:semiHidden="0" w:uiPriority="65" w:unhideWhenUsed="0"/>
-    <w:lsdException w:name="Medium List 2 Accent 6" w:semiHidden="0" w:uiPriority="66" w:unhideWhenUsed="0"/>
-    <w:lsdException w:name="Medium Grid 1 Accent 6" w:semiHidden="0" w:uiPriority="67" w:unhideWhenUsed="0"/>
-    <w:lsdException w:name="Medium Grid 2 Accent 6" w:semiHidden="0" w:uiPriority="68" w:unhideWhenUsed="0"/>
-    <w:lsdException w:name="Medium Grid 3 Accent 6" w:semiHidden="0" w:uiPriority="69" w:unhideWhenUsed="0"/>
-    <w:lsdException w:name="Dark List Accent 6" w:semiHidden="0" w:uiPriority="70" w:unhideWhenUsed="0"/>
-    <w:lsdException w:name="Colorful Shading Accent 6" w:semiHidden="0" w:uiPriority="71" w:unhideWhenUsed="0"/>
-    <w:lsdException w:name="Colorful List Accent 6" w:semiHidden="0" w:uiPriority="72" w:unhideWhenUsed="0"/>
-    <w:lsdException w:name="Colorful Grid Accent 6" w:semiHidden="0" w:uiPriority="73" w:unhideWhenUsed="0"/>
-    <w:lsdException w:name="Subtle Emphasis" w:semiHidden="0" w:uiPriority="19" w:unhideWhenUsed="0" w:qFormat="1"/>
-    <w:lsdException w:name="Intense Emphasis" w:semiHidden="0" w:uiPriority="21" w:unhideWhenUsed="0" w:qFormat="1"/>
-    <w:lsdException w:name="Subtle Reference" w:semiHidden="0" w:uiPriority="31" w:unhideWhenUsed="0" w:qFormat="1"/>
-    <w:lsdException w:name="Intense Reference" w:semiHidden="0" w:uiPriority="32" w:unhideWhenUsed="0" w:qFormat="1"/>
-    <w:lsdException w:name="Book Title" w:semiHidden="0" w:uiPriority="33" w:unhideWhenUsed="0" w:qFormat="1"/>
-    <w:lsdException w:name="Bibliography" w:uiPriority="37"/>
-    <w:lsdException w:name="TOC Heading" w:uiPriority="39" w:qFormat="1"/>
-  </w:latentStyles>
-  <w:style w:type="paragraph" w:default="1" w:styleId="Normal">
-    <w:name w:val="Normal"/>
-    <w:qFormat/>
-  </w:style>
-  <w:style w:type="character" w:default="1" w:styleId="Fuentedeprrafopredeter">
-    <w:name w:val="Default Paragraph Font"/>
-    <w:uiPriority w:val="1"/>
-    <w:semiHidden/>
-    <w:unhideWhenUsed/>
-  </w:style>
-  <w:style w:type="table" w:default="1" w:styleId="Tablanormal">
-    <w:name w:val="Normal Table"/>
-    <w:uiPriority w:val="99"/>
-    <w:semiHidden/>
-    <w:unhideWhenUsed/>
-    <w:tblPr>
-      <w:tblInd w:w="0" w:type="dxa"/>
-      <w:tblCellMar>
-        <w:top w:w="0" w:type="dxa"/>
-        <w:left w:w="108" w:type="dxa"/>
-        <w:bottom w:w="0" w:type="dxa"/>
-        <w:right w:w="108" w:type="dxa"/>
-      </w:tblCellMar>
-    </w:tblPr>
-  </w:style>
-  <w:style w:type="numbering" w:default="1" w:styleId="Sinlista">
-    <w:name w:val="No List"/>
-    <w:uiPriority w:val="99"/>
-    <w:semiHidden/>
-    <w:unhideWhenUsed/>
-  </w:style>
-  <w:style w:type="paragraph" w:customStyle="1" w:styleId="9B32B0BFCEA84218A6C137EA4BF3D127">
-    <w:name w:val="9B32B0BFCEA84218A6C137EA4BF3D127"/>
-    <w:rsid w:val="009E6C4E"/>
-  </w:style>
-  <w:style w:type="paragraph" w:customStyle="1" w:styleId="8128CE4E04104E9AA9CF5309B92DE403">
-    <w:name w:val="8128CE4E04104E9AA9CF5309B92DE403"/>
-    <w:rsid w:val="009E6C4E"/>
-  </w:style>
-  <w:style w:type="paragraph" w:customStyle="1" w:styleId="9381EFC16BE2474B914015827C3823DA">
-    <w:name w:val="9381EFC16BE2474B914015827C3823DA"/>
-    <w:rsid w:val="009E6C4E"/>
-  </w:style>
-  <w:style w:type="paragraph" w:customStyle="1" w:styleId="A25E8BD7AFCB433880C7831FF394E779">
-    <w:name w:val="A25E8BD7AFCB433880C7831FF394E779"/>
-    <w:rsid w:val="009E6C4E"/>
-  </w:style>
-  <w:style w:type="paragraph" w:customStyle="1" w:styleId="12C5297F6E2A4DC79EB0A1AC952AC4B9">
-    <w:name w:val="12C5297F6E2A4DC79EB0A1AC952AC4B9"/>
-    <w:rsid w:val="009E6C4E"/>
-  </w:style>
-</w:styles>
-</file>
-
-<file path=word/glossary/webSettings.xml><?xml version="1.0" encoding="utf-8"?>
-<w:webSettings xmlns:mc="http://schemas.openxmlformats.org/markup-compatibility/2006" xmlns:r="http://schemas.openxmlformats.org/officeDocument/2006/relationships" xmlns:w="http://schemas.openxmlformats.org/wordprocessingml/2006/main" xmlns:w14="http://schemas.microsoft.com/office/word/2010/wordml" mc:Ignorable="w14">
-  <w:optimizeForBrowser/>
-  <w:allowPNG/>
-</w:webSettings>
-</file>
-
 <file path=word/theme/theme1.xml><?xml version="1.0" encoding="utf-8"?>
 <a:theme xmlns:a="http://schemas.openxmlformats.org/drawingml/2006/main" name="Tema de Office">
   <a:themeElements>
@@ -12012,7 +11266,7 @@
 </file>
 
 <file path=customXml/itemProps1.xml><?xml version="1.0" encoding="utf-8"?>
-<ds:datastoreItem xmlns:ds="http://schemas.openxmlformats.org/officeDocument/2006/customXml" ds:itemID="{3348B656-4CB9-4310-9FE9-A05CB7A9013D}">
+<ds:datastoreItem xmlns:ds="http://schemas.openxmlformats.org/officeDocument/2006/customXml" ds:itemID="{4A72D84C-2574-4714-AE4D-8F4DDEE73A3F}">
   <ds:schemaRefs>
     <ds:schemaRef ds:uri="http://schemas.openxmlformats.org/officeDocument/2006/bibliography"/>
   </ds:schemaRefs>

</xml_diff>

<commit_message>
Arreglos en la primera parte del TP2. Subo la segunda parte del TP2.
</commit_message>
<xml_diff>
--- a/TP2- Ing SW-Usabilidad.docx
+++ b/TP2- Ing SW-Usabilidad.docx
@@ -779,8 +779,6 @@
         </w:rPr>
         <w:t>puntos, según el tipo de error y los valores de la siguiente tabla:</w:t>
       </w:r>
-      <w:bookmarkStart w:id="0" w:name="_GoBack"/>
-      <w:bookmarkEnd w:id="0"/>
       <w:r>
         <w:rPr>
           <w:rFonts w:ascii="Arial" w:eastAsia="Times New Roman" w:hAnsi="Arial" w:cs="Arial"/>
@@ -3490,21 +3488,29 @@
           <w:szCs w:val="20"/>
         </w:rPr>
       </w:pPr>
-      <w:r>
+    </w:p>
+    <w:p>
+      <w:pPr>
         <w:rPr>
           <w:rFonts w:ascii="Arial" w:hAnsi="Arial" w:cs="Arial"/>
           <w:sz w:val="20"/>
           <w:szCs w:val="20"/>
         </w:rPr>
-        <w:tab/>
-      </w:r>
+      </w:pPr>
       <w:r>
         <w:rPr>
           <w:rFonts w:ascii="Arial" w:hAnsi="Arial" w:cs="Arial"/>
           <w:sz w:val="20"/>
           <w:szCs w:val="20"/>
         </w:rPr>
-        <w:t>Algunos errores</w:t>
+        <w:t xml:space="preserve">Algunos errores </w:t>
+      </w:r>
+      <w:r>
+        <w:rPr>
+          <w:rFonts w:ascii="Arial" w:hAnsi="Arial" w:cs="Arial"/>
+          <w:sz w:val="20"/>
+        </w:rPr>
+        <w:t>y apreciaciones</w:t>
       </w:r>
       <w:r>
         <w:rPr>
@@ -3512,38 +3518,41 @@
           <w:sz w:val="20"/>
           <w:szCs w:val="20"/>
         </w:rPr>
-        <w:t xml:space="preserve"> </w:t>
-      </w:r>
-      <w:r>
-        <w:rPr>
-          <w:rFonts w:ascii="Arial" w:hAnsi="Arial" w:cs="Arial"/>
-          <w:sz w:val="20"/>
-        </w:rPr>
-        <w:t>y apreciaciones</w:t>
-      </w:r>
-      <w:r>
+        <w:t xml:space="preserve">: </w:t>
+      </w:r>
+    </w:p>
+    <w:p>
+      <w:pPr>
         <w:rPr>
           <w:rFonts w:ascii="Arial" w:hAnsi="Arial" w:cs="Arial"/>
           <w:sz w:val="20"/>
           <w:szCs w:val="20"/>
         </w:rPr>
-        <w:t xml:space="preserve">: Opciones de menú repetidas en otros menús, búsqueda </w:t>
-      </w:r>
+      </w:pPr>
       <w:r>
         <w:rPr>
           <w:rFonts w:ascii="Arial" w:hAnsi="Arial" w:cs="Arial"/>
           <w:sz w:val="20"/>
           <w:szCs w:val="20"/>
         </w:rPr>
-        <w:t xml:space="preserve"> </w:t>
-      </w:r>
-      <w:r>
+        <w:t>Opciones de menú repetidas en otros menús. (5)</w:t>
+      </w:r>
+    </w:p>
+    <w:p>
+      <w:pPr>
         <w:rPr>
           <w:rFonts w:ascii="Arial" w:hAnsi="Arial" w:cs="Arial"/>
           <w:sz w:val="20"/>
           <w:szCs w:val="20"/>
         </w:rPr>
-        <w:t>de artículos compleja.</w:t>
+      </w:pPr>
+      <w:r>
+        <w:rPr>
+          <w:rFonts w:ascii="Arial" w:hAnsi="Arial" w:cs="Arial"/>
+          <w:sz w:val="20"/>
+          <w:szCs w:val="20"/>
+        </w:rPr>
+        <w:t>Búsqueda de artículos compleja. (1)</w:t>
       </w:r>
     </w:p>
     <w:p>
@@ -4571,22 +4580,51 @@
           <w:rFonts w:ascii="Arial" w:hAnsi="Arial" w:cs="Arial"/>
           <w:sz w:val="20"/>
         </w:rPr>
-        <w:t>Algunos errores</w:t>
-      </w:r>
-      <w:r>
-        <w:rPr>
-          <w:rFonts w:ascii="Arial" w:hAnsi="Arial" w:cs="Arial"/>
+        <w:t>Algunos errores y apreciaciones:</w:t>
+      </w:r>
+    </w:p>
+    <w:p>
+      <w:pPr>
+        <w:pStyle w:val="Prrafodelista"/>
+        <w:rPr>
+          <w:rFonts w:ascii="Arial" w:hAnsi="Arial" w:cs="Arial"/>
+          <w:color w:val="FF0000"/>
           <w:sz w:val="20"/>
         </w:rPr>
-        <w:t xml:space="preserve"> y apreciaciones</w:t>
-      </w:r>
+      </w:pPr>
       <w:r>
         <w:rPr>
           <w:rFonts w:ascii="Arial" w:hAnsi="Arial" w:cs="Arial"/>
           <w:sz w:val="20"/>
         </w:rPr>
-        <w:t>: link que no funciona, presentación de imágenes de muy baja calidad.</w:t>
-      </w:r>
+        <w:t xml:space="preserve">Link que no funciona. (15) </w:t>
+      </w:r>
+      <w:r>
+        <w:rPr>
+          <w:rFonts w:ascii="Arial" w:hAnsi="Arial" w:cs="Arial"/>
+          <w:color w:val="FF0000"/>
+          <w:sz w:val="20"/>
+        </w:rPr>
+        <w:t>(¿cuál?)</w:t>
+      </w:r>
+    </w:p>
+    <w:p>
+      <w:pPr>
+        <w:pStyle w:val="Prrafodelista"/>
+        <w:rPr>
+          <w:rFonts w:ascii="Arial" w:hAnsi="Arial" w:cs="Arial"/>
+          <w:sz w:val="20"/>
+        </w:rPr>
+      </w:pPr>
+      <w:r>
+        <w:rPr>
+          <w:rFonts w:ascii="Arial" w:hAnsi="Arial" w:cs="Arial"/>
+          <w:sz w:val="20"/>
+        </w:rPr>
+        <w:t>Presentación de imágenes de muy baja calidad. (1)</w:t>
+      </w:r>
+      <w:bookmarkStart w:id="0" w:name="_GoBack"/>
+      <w:bookmarkEnd w:id="0"/>
     </w:p>
     <w:p>
       <w:pPr>
@@ -4967,7 +5005,7 @@
           <w:color w:val="000000"/>
           <w:lang w:val="es-ES" w:eastAsia="es-AR"/>
         </w:rPr>
-        <w:t xml:space="preserve">echa para diferentes tareas, no puede haber una interfaz que funcione efectivamente para todas las tareas. Además de que cada interfaz es debe estar orientada a una tarea en especial, también se debe tener en cuenta que no hay usuarios iguales.  </w:t>
+        <w:t xml:space="preserve">echa para diferentes tareas, no puede haber una interfaz que funcione efectivamente para todas las tareas. Además de que cada interfaz debe estar orientada a una tarea en especial, también se debe tener en cuenta que no hay usuarios iguales.  </w:t>
       </w:r>
     </w:p>
     <w:p>
@@ -5003,7 +5041,7 @@
           <w:color w:val="000000"/>
           <w:lang w:val="es-ES" w:eastAsia="es-AR"/>
         </w:rPr>
-        <w:t xml:space="preserve">Teniendo estos factores en cuenta existen una cantidad exorbitante de posibilidades para la creación de interfaces. La creación de interfaces para cada individuo es </w:t>
+        <w:t xml:space="preserve">Teniendo estos factores en cuenta existen una cantidad exorbitante de posibilidades para la creación de interfaces. La creación de interfaces para cada individuo es simplemente imposible, es por tanto, que los usuarios se deben categorizar. Las categorías pueden estar basadas en muchos criterios, por ejemplo el nivel de destreza </w:t>
       </w:r>
       <w:r>
         <w:rPr>
@@ -5012,7 +5050,7 @@
           <w:lang w:val="es-ES" w:eastAsia="es-AR"/>
         </w:rPr>
         <w:lastRenderedPageBreak/>
-        <w:t xml:space="preserve">simplemente imposible, es por tanto, que los usuarios se deben categorizar. Las categorías pueden estar basadas en muchos criterios, por ejemplo el nivel de destreza o conocimientos de un programa o tema (novicios, intermedios o expertos) cada uno con diferentes necesidades en las interfaces. Otro criterio puede ser el tipo de trabajo desempeñado, por ejemplo, una interfaz para una industria puede abarcar interfaces especiales para obreros, supervisor, gerente, etc. Es necesario analizar a fondo la forma en la cual se llevará a cabo la interacción entre el usuario y la interfaz. Se debe determinar el total de las tareas que pueden llevarse a cabo mediante la interfaz y cada una de estas separarse en acciones más pequeñas, y estás a su vez en otras aún más básicas. </w:t>
+        <w:t xml:space="preserve">o conocimientos de un programa o tema (novicios, intermedios o expertos) cada uno con diferentes necesidades en las interfaces. Otro criterio puede ser el tipo de trabajo desempeñado, por ejemplo, una interfaz para una industria puede abarcar interfaces especiales para obreros, supervisor, gerente, etc. Es necesario analizar a fondo la forma en la cual se llevará a cabo la interacción entre el usuario y la interfaz. Se debe determinar el total de las tareas que pueden llevarse a cabo mediante la interfaz y cada una de estas separarse en acciones más pequeñas, y estás a su vez en otras aún más básicas. </w:t>
       </w:r>
     </w:p>
     <w:p>
@@ -5048,7 +5086,7 @@
           <w:color w:val="000000"/>
           <w:lang w:val="es-ES" w:eastAsia="es-AR"/>
         </w:rPr>
-        <w:t>Se debe tener un control del nivel de granularidad de las tareas más básicas, pues tener pocas causa problemas al tener que realizar muchas tareas básicas para realizar una tarea. Así como tener muy pocas tareas básicas lleva a crear muchas tener muchas tareas de alto nivel, confundiendo al usuario con el gran número de posibles acciones.</w:t>
+        <w:t>Se debe tener un control del nivel de granularidad de las tareas más básicas, pues tener pocas causa problemas al tener que realizar muchas tareas básicas para realizar una tarea. Así como tener muy pocas tareas básicas lleva a tener muchas tareas de alto nivel, confundiendo al usuario con el gran número de posibles acciones.</w:t>
       </w:r>
     </w:p>
     <w:p>
@@ -5071,7 +5109,6 @@
         <w:autoSpaceDN w:val="0"/>
         <w:adjustRightInd w:val="0"/>
         <w:spacing w:after="0" w:line="240" w:lineRule="auto"/>
-        <w:ind w:firstLine="360"/>
         <w:jc w:val="both"/>
         <w:rPr>
           <w:rFonts w:ascii="Arial" w:eastAsia="Times New Roman" w:hAnsi="Arial" w:cs="Arial"/>
@@ -5305,16 +5342,7 @@
           <w:color w:val="000000"/>
           <w:lang w:val="es-ES" w:eastAsia="es-AR"/>
         </w:rPr>
-        <w:t xml:space="preserve"> La interacción mediante lenguaje natural entre una computadora y un humano es un tema que aún no ha sido resuelto. Es verdad que abre una gran cantidad de posibilidades, pues un usuario no tendría por qué tomar cursos de entrenamiento para utilizar el sistema (solo conocimiento previo de las tareas a realizar, lenguaje técnico, etc.). Hasta el momento, aunque existen muchos intentos de interfaces de lenguaje natural, el panorama actual no es muy alentador en dominios muy generales. Para dominios específicos de conocimiento y gramáticas reducidas, es posible encontrar </w:t>
-      </w:r>
-      <w:r>
-        <w:rPr>
-          <w:rFonts w:ascii="Arial" w:eastAsia="Times New Roman" w:hAnsi="Arial" w:cs="Arial"/>
-          <w:color w:val="000000"/>
-          <w:lang w:val="es-ES" w:eastAsia="es-AR"/>
-        </w:rPr>
-        <w:lastRenderedPageBreak/>
-        <w:t>buenos sistemas, aunque siempre faltando los elementos humanos por esenciales.</w:t>
+        <w:t xml:space="preserve"> La interacción mediante lenguaje natural entre una computadora y un humano es un tema que aún no ha sido resuelto. Es verdad que abre una gran cantidad de posibilidades, pues un usuario no tendría por qué tomar cursos de entrenamiento para utilizar el sistema (solo conocimiento previo de las tareas a realizar, lenguaje técnico, etc.). Hasta el momento, aunque existen muchos intentos de interfaces de lenguaje natural, el panorama actual no es muy alentador en dominios muy generales. Para dominios específicos de conocimiento y gramáticas reducidas, es posible encontrar buenos sistemas, aunque siempre faltando los elementos humanos por esenciales.</w:t>
       </w:r>
     </w:p>
     <w:p>
@@ -5397,6 +5425,7 @@
           <w:rFonts w:ascii="Arial" w:hAnsi="Arial" w:cs="Arial"/>
           <w:lang w:val="es-ES"/>
         </w:rPr>
+        <w:lastRenderedPageBreak/>
         <w:t>Deberíamos exigirnos secuencias de acciones consistentes, utilizarse terminología consistente en los mensajes, menús y pantallas de ayuda, emplearse de forma consistente el color</w:t>
       </w:r>
       <w:r>
@@ -6122,7 +6151,6 @@
         <w:rPr>
           <w:rFonts w:ascii="Arial" w:hAnsi="Arial" w:cs="Arial"/>
         </w:rPr>
-        <w:lastRenderedPageBreak/>
         <w:t xml:space="preserve">Qué está haciendo el sistema. </w:t>
       </w:r>
     </w:p>
@@ -6218,6 +6246,7 @@
         <w:rPr>
           <w:rFonts w:ascii="Arial" w:hAnsi="Arial" w:cs="Arial"/>
         </w:rPr>
+        <w:lastRenderedPageBreak/>
         <w:t xml:space="preserve">Estado Actual: Brocha seleccionada, color, posición, dirección de la carpeta, scroll bars. </w:t>
       </w:r>
     </w:p>
@@ -6905,7 +6934,6 @@
           <w:rFonts w:ascii="Arial" w:hAnsi="Arial" w:cs="Arial"/>
           <w:lang w:val="es-ES"/>
         </w:rPr>
-        <w:lastRenderedPageBreak/>
         <w:t xml:space="preserve">En la medida que podamos diseñar nuestro interfaz, el usuario puede tener la posibilidad de remediar acciones erróneas, por lo tanto construir un sistema reversible. Este sistema suaviza la ansiedad que se puede producir en el usuario.  </w:t>
       </w:r>
       <w:r>
@@ -6987,7 +7015,15 @@
           <w:rFonts w:ascii="Arial" w:hAnsi="Arial" w:cs="Arial"/>
           <w:lang w:val="es-ES"/>
         </w:rPr>
-        <w:t xml:space="preserve">Los operadores experimentados desean firmemente tener la sensación de que están al mando de la interfaz y que la interfaz responde a sus acciones. Las acciones sorprendentes por parte de la interfaz, las secuencias de entrada de datos tediosas, la incapacidad o dificultad para obtener la información necesaria y la incapacidad para producir acciones deseadas, crea ansiedad e insatisfacción. EJ: panel de control de </w:t>
+        <w:t xml:space="preserve">Los operadores experimentados desean firmemente tener la sensación de que están al mando de la interfaz y que la interfaz responde a sus acciones. Las acciones sorprendentes por parte de la interfaz, las secuencias de entrada de datos tediosas, la </w:t>
+      </w:r>
+      <w:r>
+        <w:rPr>
+          <w:rFonts w:ascii="Arial" w:hAnsi="Arial" w:cs="Arial"/>
+          <w:lang w:val="es-ES"/>
+        </w:rPr>
+        <w:lastRenderedPageBreak/>
+        <w:t xml:space="preserve">incapacidad o dificultad para obtener la información necesaria y la incapacidad para producir acciones deseadas, crea ansiedad e insatisfacción. EJ: panel de control de </w:t>
       </w:r>
       <w:r>
         <w:rPr>
@@ -7657,7 +7693,7 @@
         <w:noProof/>
         <w:lang w:val="es-ES"/>
       </w:rPr>
-      <w:t>3</w:t>
+      <w:t>2</w:t>
     </w:r>
     <w:r>
       <w:rPr>
@@ -7717,7 +7753,7 @@
         <w:lang w:val="es-AR" w:eastAsia="es-AR"/>
       </w:rPr>
       <w:drawing>
-        <wp:inline distT="0" distB="0" distL="0" distR="0" wp14:anchorId="270B4808" wp14:editId="76D73052">
+        <wp:inline distT="0" distB="0" distL="0" distR="0" wp14:anchorId="2641CBFC" wp14:editId="453B4588">
           <wp:extent cx="1117600" cy="527539"/>
           <wp:effectExtent l="0" t="0" r="6350" b="6350"/>
           <wp:docPr id="1" name="Picture 1" descr="araña utn"/>
@@ -7818,7 +7854,14 @@
         <w:sz w:val="18"/>
         <w:szCs w:val="18"/>
       </w:rPr>
-      <w:t xml:space="preserve">                                                                                                                                                        </w:t>
+      <w:t xml:space="preserve">                                                                                                                        </w:t>
+    </w:r>
+    <w:r>
+      <w:rPr>
+        <w:sz w:val="18"/>
+        <w:szCs w:val="18"/>
+      </w:rPr>
+      <w:t xml:space="preserve">                        </w:t>
     </w:r>
     <w:r>
       <w:rPr>
@@ -7844,7 +7887,7 @@
         <w:sz w:val="18"/>
         <w:szCs w:val="18"/>
       </w:rPr>
-      <w:t xml:space="preserve">                                                                                                                                                               </w:t>
+      <w:t xml:space="preserve">                                                                                                                                                </w:t>
     </w:r>
     <w:r>
       <w:rPr>
@@ -8006,7 +8049,14 @@
         <w:sz w:val="18"/>
         <w:szCs w:val="18"/>
       </w:rPr>
-      <w:t xml:space="preserve">                                                                                                                                                        </w:t>
+      <w:t xml:space="preserve">                                                                                                                                   </w:t>
+    </w:r>
+    <w:r>
+      <w:rPr>
+        <w:sz w:val="18"/>
+        <w:szCs w:val="18"/>
+      </w:rPr>
+      <w:t xml:space="preserve">             </w:t>
     </w:r>
     <w:r>
       <w:rPr>
@@ -8032,7 +8082,7 @@
         <w:sz w:val="18"/>
         <w:szCs w:val="18"/>
       </w:rPr>
-      <w:t xml:space="preserve">                                                                                                                                                               </w:t>
+      <w:t xml:space="preserve">                                                                                                                                                </w:t>
     </w:r>
     <w:r>
       <w:rPr>
@@ -11266,7 +11316,7 @@
 </file>
 
 <file path=customXml/itemProps1.xml><?xml version="1.0" encoding="utf-8"?>
-<ds:datastoreItem xmlns:ds="http://schemas.openxmlformats.org/officeDocument/2006/customXml" ds:itemID="{4A72D84C-2574-4714-AE4D-8F4DDEE73A3F}">
+<ds:datastoreItem xmlns:ds="http://schemas.openxmlformats.org/officeDocument/2006/customXml" ds:itemID="{63F44964-6884-4A88-8C2B-514B75F0D554}">
   <ds:schemaRefs>
     <ds:schemaRef ds:uri="http://schemas.openxmlformats.org/officeDocument/2006/bibliography"/>
   </ds:schemaRefs>

</xml_diff>